<commit_message>
feat: Add Data Access Layer with Models, Migrations, and Database Update
Implemented the data access layer for the project by populating Models, adding data context, and migration with database update
</commit_message>
<xml_diff>
--- a/WAD.Report.12938.docx
+++ b/WAD.Report.12938.docx
@@ -3023,6 +3023,15 @@
           <w:lang w:val="en-US"/>
         </w:rPr>
       </w:pPr>
+      <w:r>
+        <w:rPr>
+          <w:rFonts w:ascii="Times New Roman" w:hAnsi="Times New Roman" w:cs="Times New Roman"/>
+          <w:sz w:val="24"/>
+          <w:szCs w:val="24"/>
+          <w:lang w:val="en-US"/>
+        </w:rPr>
+        <w:t xml:space="preserve">Before Applying </w:t>
+      </w:r>
       <w:proofErr w:type="spellStart"/>
       <w:r>
         <w:rPr>
@@ -3031,7 +3040,7 @@
           <w:szCs w:val="24"/>
           <w:lang w:val="en-US"/>
         </w:rPr>
-        <w:t>Jk</w:t>
+        <w:t>IdentityFramework</w:t>
       </w:r>
       <w:proofErr w:type="spellEnd"/>
       <w:r>
@@ -3041,8 +3050,167 @@
           <w:szCs w:val="24"/>
           <w:lang w:val="en-US"/>
         </w:rPr>
-        <w:t xml:space="preserve"> </w:t>
-      </w:r>
+        <w:t xml:space="preserve"> for Roles Creation:</w:t>
+      </w:r>
+    </w:p>
+    <w:p>
+      <w:pPr>
+        <w:rPr>
+          <w:rFonts w:ascii="Times New Roman" w:hAnsi="Times New Roman" w:cs="Times New Roman"/>
+          <w:sz w:val="24"/>
+          <w:szCs w:val="24"/>
+          <w:lang w:val="en-US"/>
+        </w:rPr>
+      </w:pPr>
+      <w:r>
+        <w:rPr>
+          <w:rFonts w:ascii="Times New Roman" w:hAnsi="Times New Roman" w:cs="Times New Roman"/>
+          <w:noProof/>
+          <w:sz w:val="24"/>
+          <w:szCs w:val="24"/>
+          <w:lang w:val="en-US"/>
+        </w:rPr>
+        <w:drawing>
+          <wp:inline distT="0" distB="0" distL="0" distR="0" wp14:anchorId="02924306" wp14:editId="48BD8BDA">
+            <wp:extent cx="5943600" cy="3927475"/>
+            <wp:effectExtent l="0" t="0" r="0" b="0"/>
+            <wp:docPr id="7" name="Рисунок 7"/>
+            <wp:cNvGraphicFramePr>
+              <a:graphicFrameLocks xmlns:a="http://schemas.openxmlformats.org/drawingml/2006/main" noChangeAspect="1"/>
+            </wp:cNvGraphicFramePr>
+            <a:graphic xmlns:a="http://schemas.openxmlformats.org/drawingml/2006/main">
+              <a:graphicData uri="http://schemas.openxmlformats.org/drawingml/2006/picture">
+                <pic:pic xmlns:pic="http://schemas.openxmlformats.org/drawingml/2006/picture">
+                  <pic:nvPicPr>
+                    <pic:cNvPr id="0" name="Picture 2"/>
+                    <pic:cNvPicPr>
+                      <a:picLocks noChangeAspect="1" noChangeArrowheads="1"/>
+                    </pic:cNvPicPr>
+                  </pic:nvPicPr>
+                  <pic:blipFill>
+                    <a:blip r:embed="rId9">
+                      <a:extLst>
+                        <a:ext uri="{28A0092B-C50C-407E-A947-70E740481C1C}">
+                          <a14:useLocalDpi xmlns:a14="http://schemas.microsoft.com/office/drawing/2010/main" val="0"/>
+                        </a:ext>
+                      </a:extLst>
+                    </a:blip>
+                    <a:srcRect/>
+                    <a:stretch>
+                      <a:fillRect/>
+                    </a:stretch>
+                  </pic:blipFill>
+                  <pic:spPr bwMode="auto">
+                    <a:xfrm>
+                      <a:off x="0" y="0"/>
+                      <a:ext cx="5943600" cy="3927475"/>
+                    </a:xfrm>
+                    <a:prstGeom prst="rect">
+                      <a:avLst/>
+                    </a:prstGeom>
+                    <a:noFill/>
+                    <a:ln>
+                      <a:noFill/>
+                    </a:ln>
+                  </pic:spPr>
+                </pic:pic>
+              </a:graphicData>
+            </a:graphic>
+          </wp:inline>
+        </w:drawing>
+      </w:r>
+    </w:p>
+    <w:p>
+      <w:pPr>
+        <w:rPr>
+          <w:rFonts w:ascii="Times New Roman" w:hAnsi="Times New Roman" w:cs="Times New Roman"/>
+          <w:sz w:val="24"/>
+          <w:szCs w:val="24"/>
+          <w:lang w:val="en-US"/>
+        </w:rPr>
+      </w:pPr>
+      <w:proofErr w:type="spellStart"/>
+      <w:r>
+        <w:rPr>
+          <w:rFonts w:ascii="Times New Roman" w:hAnsi="Times New Roman" w:cs="Times New Roman"/>
+          <w:sz w:val="24"/>
+          <w:szCs w:val="24"/>
+          <w:lang w:val="en-US"/>
+        </w:rPr>
+        <w:lastRenderedPageBreak/>
+        <w:t>ModuleStudent</w:t>
+      </w:r>
+      <w:proofErr w:type="spellEnd"/>
+      <w:r>
+        <w:rPr>
+          <w:rFonts w:ascii="Times New Roman" w:hAnsi="Times New Roman" w:cs="Times New Roman"/>
+          <w:sz w:val="24"/>
+          <w:szCs w:val="24"/>
+          <w:lang w:val="en-US"/>
+        </w:rPr>
+        <w:t xml:space="preserve"> Table was added by Framework a we have many-to-many relation.</w:t>
+      </w:r>
+    </w:p>
+    <w:p>
+      <w:pPr>
+        <w:rPr>
+          <w:rFonts w:ascii="Times New Roman" w:hAnsi="Times New Roman" w:cs="Times New Roman"/>
+          <w:sz w:val="24"/>
+          <w:szCs w:val="24"/>
+          <w:lang w:val="en-US"/>
+        </w:rPr>
+      </w:pPr>
+      <w:r>
+        <w:rPr>
+          <w:rFonts w:ascii="Times New Roman" w:hAnsi="Times New Roman" w:cs="Times New Roman"/>
+          <w:sz w:val="24"/>
+          <w:szCs w:val="24"/>
+          <w:lang w:val="en-US"/>
+        </w:rPr>
+        <w:t xml:space="preserve">After implementing </w:t>
+      </w:r>
+      <w:proofErr w:type="spellStart"/>
+      <w:r>
+        <w:rPr>
+          <w:rFonts w:ascii="Times New Roman" w:hAnsi="Times New Roman" w:cs="Times New Roman"/>
+          <w:sz w:val="24"/>
+          <w:szCs w:val="24"/>
+          <w:lang w:val="en-US"/>
+        </w:rPr>
+        <w:t>IdentityFramework</w:t>
+      </w:r>
+      <w:proofErr w:type="spellEnd"/>
+      <w:r>
+        <w:rPr>
+          <w:rFonts w:ascii="Times New Roman" w:hAnsi="Times New Roman" w:cs="Times New Roman"/>
+          <w:sz w:val="24"/>
+          <w:szCs w:val="24"/>
+          <w:lang w:val="en-US"/>
+        </w:rPr>
+        <w:t>:</w:t>
+      </w:r>
+    </w:p>
+    <w:p>
+      <w:pPr>
+        <w:rPr>
+          <w:rFonts w:ascii="Times New Roman" w:hAnsi="Times New Roman" w:cs="Times New Roman"/>
+          <w:sz w:val="24"/>
+          <w:szCs w:val="24"/>
+          <w:lang w:val="en-US"/>
+        </w:rPr>
+      </w:pPr>
+      <w:bookmarkStart w:id="7" w:name="_GoBack"/>
+      <w:bookmarkEnd w:id="7"/>
+    </w:p>
+    <w:p>
+      <w:pPr>
+        <w:rPr>
+          <w:rFonts w:ascii="Times New Roman" w:hAnsi="Times New Roman" w:cs="Times New Roman"/>
+          <w:sz w:val="24"/>
+          <w:szCs w:val="24"/>
+          <w:lang w:val="en-US"/>
+        </w:rPr>
+      </w:pPr>
     </w:p>
     <w:p>
       <w:pPr>
@@ -3051,7 +3219,7 @@
           <w:lang w:val="en-US"/>
         </w:rPr>
       </w:pPr>
-      <w:bookmarkStart w:id="7" w:name="_Toc159250854"/>
+      <w:bookmarkStart w:id="8" w:name="_Toc159250854"/>
       <w:proofErr w:type="spellStart"/>
       <w:r>
         <w:rPr>
@@ -3059,7 +3227,7 @@
         </w:rPr>
         <w:t>Github</w:t>
       </w:r>
-      <w:bookmarkEnd w:id="7"/>
+      <w:bookmarkEnd w:id="8"/>
       <w:proofErr w:type="spellEnd"/>
     </w:p>
     <w:p>
@@ -3104,7 +3272,7 @@
                     </pic:cNvPicPr>
                   </pic:nvPicPr>
                   <pic:blipFill>
-                    <a:blip r:embed="rId9">
+                    <a:blip r:embed="rId10">
                       <a:extLst>
                         <a:ext uri="{28A0092B-C50C-407E-A947-70E740481C1C}">
                           <a14:useLocalDpi xmlns:a14="http://schemas.microsoft.com/office/drawing/2010/main" val="0"/>
@@ -3178,7 +3346,7 @@
                     </pic:cNvPicPr>
                   </pic:nvPicPr>
                   <pic:blipFill>
-                    <a:blip r:embed="rId10">
+                    <a:blip r:embed="rId11">
                       <a:extLst>
                         <a:ext uri="{28A0092B-C50C-407E-A947-70E740481C1C}">
                           <a14:useLocalDpi xmlns:a14="http://schemas.microsoft.com/office/drawing/2010/main" val="0"/>
@@ -3238,29 +3406,27 @@
           <w:lang w:val="en-US"/>
         </w:rPr>
       </w:pPr>
-      <w:bookmarkStart w:id="8" w:name="_Toc159250855"/>
+      <w:bookmarkStart w:id="9" w:name="_Toc159250855"/>
       <w:r>
         <w:rPr>
           <w:lang w:val="en-US"/>
         </w:rPr>
         <w:t>System Architecture</w:t>
       </w:r>
-      <w:bookmarkEnd w:id="8"/>
-    </w:p>
-    <w:p>
-      <w:pPr>
-        <w:rPr>
-          <w:rFonts w:ascii="Times New Roman" w:hAnsi="Times New Roman" w:cs="Times New Roman"/>
-          <w:sz w:val="24"/>
-          <w:szCs w:val="24"/>
-          <w:lang w:val="en-US"/>
-        </w:rPr>
-      </w:pPr>
-      <w:bookmarkStart w:id="9" w:name="_GoBack"/>
       <w:bookmarkEnd w:id="9"/>
     </w:p>
     <w:p>
       <w:pPr>
+        <w:rPr>
+          <w:rFonts w:ascii="Times New Roman" w:hAnsi="Times New Roman" w:cs="Times New Roman"/>
+          <w:sz w:val="24"/>
+          <w:szCs w:val="24"/>
+          <w:lang w:val="en-US"/>
+        </w:rPr>
+      </w:pPr>
+    </w:p>
+    <w:p>
+      <w:pPr>
         <w:pStyle w:val="1"/>
         <w:rPr>
           <w:lang w:val="en-US"/>
@@ -3271,7 +3437,6 @@
         <w:rPr>
           <w:lang w:val="en-US"/>
         </w:rPr>
-        <w:lastRenderedPageBreak/>
         <w:t>API Explained</w:t>
       </w:r>
       <w:bookmarkEnd w:id="10"/>
@@ -4822,7 +4987,7 @@
 </file>
 
 <file path=customXml/itemProps1.xml><?xml version="1.0" encoding="utf-8"?>
-<ds:datastoreItem xmlns:ds="http://schemas.openxmlformats.org/officeDocument/2006/customXml" ds:itemID="{CF6A218B-A2C0-4CD7-92B9-6FBEE53BCF4A}">
+<ds:datastoreItem xmlns:ds="http://schemas.openxmlformats.org/officeDocument/2006/customXml" ds:itemID="{8C4E0E09-1FB7-4615-B294-57BBE33E0F6B}">
   <ds:schemaRefs>
     <ds:schemaRef ds:uri="http://schemas.openxmlformats.org/officeDocument/2006/bibliography"/>
   </ds:schemaRefs>

</xml_diff>

<commit_message>
refactor: implement strategy patter to Login of Teacher and Student for flexible login
</commit_message>
<xml_diff>
--- a/WAD.Report.12938.docx
+++ b/WAD.Report.12938.docx
@@ -1,6 +1,6 @@
 
 <file path=word/document.xml><?xml version="1.0" encoding="utf-8"?>
-<w:document xmlns:wpc="http://schemas.microsoft.com/office/word/2010/wordprocessingCanvas" xmlns:cx="http://schemas.microsoft.com/office/drawing/2014/chartex" xmlns:cx1="http://schemas.microsoft.com/office/drawing/2015/9/8/chartex" xmlns:cx2="http://schemas.microsoft.com/office/drawing/2015/10/21/chartex" xmlns:cx3="http://schemas.microsoft.com/office/drawing/2016/5/9/chartex" xmlns:cx4="http://schemas.microsoft.com/office/drawing/2016/5/10/chartex" xmlns:cx5="http://schemas.microsoft.com/office/drawing/2016/5/11/chartex" xmlns:cx6="http://schemas.microsoft.com/office/drawing/2016/5/12/chartex" xmlns:cx7="http://schemas.microsoft.com/office/drawing/2016/5/13/chartex" xmlns:cx8="http://schemas.microsoft.com/office/drawing/2016/5/14/chartex" xmlns:mc="http://schemas.openxmlformats.org/markup-compatibility/2006" xmlns:aink="http://schemas.microsoft.com/office/drawing/2016/ink" xmlns:am3d="http://schemas.microsoft.com/office/drawing/2017/model3d" xmlns:o="urn:schemas-microsoft-com:office:office" xmlns:r="http://schemas.openxmlformats.org/officeDocument/2006/relationships" xmlns:m="http://schemas.openxmlformats.org/officeDocument/2006/math" xmlns:v="urn:schemas-microsoft-com:vml" xmlns:wp14="http://schemas.microsoft.com/office/word/2010/wordprocessingDrawing" xmlns:wp="http://schemas.openxmlformats.org/drawingml/2006/wordprocessingDrawing" xmlns:w10="urn:schemas-microsoft-com:office:word" xmlns:w="http://schemas.openxmlformats.org/wordprocessingml/2006/main" xmlns:w14="http://schemas.microsoft.com/office/word/2010/wordml" xmlns:w15="http://schemas.microsoft.com/office/word/2012/wordml" xmlns:w16cex="http://schemas.microsoft.com/office/word/2018/wordml/cex" xmlns:w16cid="http://schemas.microsoft.com/office/word/2016/wordml/cid" xmlns:w16="http://schemas.microsoft.com/office/word/2018/wordml" xmlns:w16se="http://schemas.microsoft.com/office/word/2015/wordml/symex" xmlns:wpg="http://schemas.microsoft.com/office/word/2010/wordprocessingGroup" xmlns:wpi="http://schemas.microsoft.com/office/word/2010/wordprocessingInk" xmlns:wne="http://schemas.microsoft.com/office/word/2006/wordml" xmlns:wps="http://schemas.microsoft.com/office/word/2010/wordprocessingShape" mc:Ignorable="w14 w15 w16se w16cid w16 w16cex wp14">
+<w:document xmlns:wpc="http://schemas.microsoft.com/office/word/2010/wordprocessingCanvas" xmlns:cx="http://schemas.microsoft.com/office/drawing/2014/chartex" xmlns:cx1="http://schemas.microsoft.com/office/drawing/2015/9/8/chartex" xmlns:cx2="http://schemas.microsoft.com/office/drawing/2015/10/21/chartex" xmlns:cx3="http://schemas.microsoft.com/office/drawing/2016/5/9/chartex" xmlns:cx4="http://schemas.microsoft.com/office/drawing/2016/5/10/chartex" xmlns:cx5="http://schemas.microsoft.com/office/drawing/2016/5/11/chartex" xmlns:cx6="http://schemas.microsoft.com/office/drawing/2016/5/12/chartex" xmlns:cx7="http://schemas.microsoft.com/office/drawing/2016/5/13/chartex" xmlns:cx8="http://schemas.microsoft.com/office/drawing/2016/5/14/chartex" xmlns:mc="http://schemas.openxmlformats.org/markup-compatibility/2006" xmlns:aink="http://schemas.microsoft.com/office/drawing/2016/ink" xmlns:am3d="http://schemas.microsoft.com/office/drawing/2017/model3d" xmlns:o="urn:schemas-microsoft-com:office:office" xmlns:oel="http://schemas.microsoft.com/office/2019/extlst" xmlns:r="http://schemas.openxmlformats.org/officeDocument/2006/relationships" xmlns:m="http://schemas.openxmlformats.org/officeDocument/2006/math" xmlns:v="urn:schemas-microsoft-com:vml" xmlns:wp14="http://schemas.microsoft.com/office/word/2010/wordprocessingDrawing" xmlns:wp="http://schemas.openxmlformats.org/drawingml/2006/wordprocessingDrawing" xmlns:w10="urn:schemas-microsoft-com:office:word" xmlns:w="http://schemas.openxmlformats.org/wordprocessingml/2006/main" xmlns:w14="http://schemas.microsoft.com/office/word/2010/wordml" xmlns:w15="http://schemas.microsoft.com/office/word/2012/wordml" xmlns:w16cex="http://schemas.microsoft.com/office/word/2018/wordml/cex" xmlns:w16cid="http://schemas.microsoft.com/office/word/2016/wordml/cid" xmlns:w16="http://schemas.microsoft.com/office/word/2018/wordml" xmlns:w16sdtdh="http://schemas.microsoft.com/office/word/2020/wordml/sdtdatahash" xmlns:w16se="http://schemas.microsoft.com/office/word/2015/wordml/symex" xmlns:wpg="http://schemas.microsoft.com/office/word/2010/wordprocessingGroup" xmlns:wpi="http://schemas.microsoft.com/office/word/2010/wordprocessingInk" xmlns:wne="http://schemas.microsoft.com/office/word/2006/wordml" xmlns:wps="http://schemas.microsoft.com/office/word/2010/wordprocessingShape" mc:Ignorable="w14 w15 w16se w16cid w16 w16cex w16sdtdh wp14">
   <w:body>
     <w:p>
       <w:pPr>
@@ -252,6 +252,15 @@
                 <w:lang w:val="en-GB"/>
               </w:rPr>
             </w:pPr>
+            <w:r>
+              <w:rPr>
+                <w:rFonts w:ascii="Arial" w:hAnsi="Arial" w:cs="Arial"/>
+                <w:sz w:val="24"/>
+                <w:szCs w:val="24"/>
+                <w:lang w:val="en-GB"/>
+              </w:rPr>
+              <w:t>00012938</w:t>
+            </w:r>
           </w:p>
         </w:tc>
       </w:tr>
@@ -2632,7 +2641,7 @@
           <w:szCs w:val="24"/>
           <w:lang w:val="en-US"/>
         </w:rPr>
-        <w:t>Visual Dashboard with Charts for Students</w:t>
+        <w:t>Dashboard for Students</w:t>
       </w:r>
     </w:p>
     <w:p>
@@ -2820,6 +2829,54 @@
     </w:p>
     <w:p>
       <w:pPr>
+        <w:pStyle w:val="a6"/>
+        <w:numPr>
+          <w:ilvl w:val="0"/>
+          <w:numId w:val="5"/>
+        </w:numPr>
+        <w:rPr>
+          <w:rFonts w:ascii="Times New Roman" w:hAnsi="Times New Roman" w:cs="Times New Roman"/>
+          <w:sz w:val="24"/>
+          <w:szCs w:val="24"/>
+          <w:lang w:val="en-US"/>
+        </w:rPr>
+      </w:pPr>
+      <w:r>
+        <w:rPr>
+          <w:rFonts w:ascii="Times New Roman" w:hAnsi="Times New Roman" w:cs="Times New Roman"/>
+          <w:sz w:val="24"/>
+          <w:szCs w:val="24"/>
+          <w:lang w:val="en-US"/>
+        </w:rPr>
+        <w:t>Visual charts for grades</w:t>
+      </w:r>
+    </w:p>
+    <w:p>
+      <w:pPr>
+        <w:pStyle w:val="a6"/>
+        <w:numPr>
+          <w:ilvl w:val="0"/>
+          <w:numId w:val="5"/>
+        </w:numPr>
+        <w:rPr>
+          <w:rFonts w:ascii="Times New Roman" w:hAnsi="Times New Roman" w:cs="Times New Roman"/>
+          <w:sz w:val="24"/>
+          <w:szCs w:val="24"/>
+          <w:lang w:val="en-US"/>
+        </w:rPr>
+      </w:pPr>
+      <w:r>
+        <w:rPr>
+          <w:rFonts w:ascii="Times New Roman" w:hAnsi="Times New Roman" w:cs="Times New Roman"/>
+          <w:sz w:val="24"/>
+          <w:szCs w:val="24"/>
+          <w:lang w:val="en-US"/>
+        </w:rPr>
+        <w:t>Image upload (only link insertion)</w:t>
+      </w:r>
+    </w:p>
+    <w:p>
+      <w:pPr>
         <w:rPr>
           <w:rFonts w:ascii="Times New Roman" w:hAnsi="Times New Roman" w:cs="Times New Roman"/>
           <w:sz w:val="24"/>
@@ -2863,16 +2920,15 @@
       <w:r>
         <w:rPr>
           <w:rFonts w:ascii="Times New Roman" w:hAnsi="Times New Roman" w:cs="Times New Roman"/>
-          <w:noProof/>
           <w:sz w:val="24"/>
           <w:szCs w:val="24"/>
           <w:lang w:val="en-US"/>
         </w:rPr>
         <w:drawing>
-          <wp:inline distT="0" distB="0" distL="0" distR="0" wp14:anchorId="45863CDB" wp14:editId="38DE9674">
-            <wp:extent cx="5943600" cy="4517390"/>
-            <wp:effectExtent l="0" t="0" r="0" b="0"/>
-            <wp:docPr id="2" name="Рисунок 2"/>
+          <wp:inline distT="0" distB="0" distL="0" distR="0" wp14:anchorId="41B023D5" wp14:editId="666181BE">
+            <wp:extent cx="5943600" cy="4683760"/>
+            <wp:effectExtent l="0" t="0" r="0" b="2540"/>
+            <wp:docPr id="2037695804" name="Рисунок 1"/>
             <wp:cNvGraphicFramePr>
               <a:graphicFrameLocks xmlns:a="http://schemas.openxmlformats.org/drawingml/2006/main" noChangeAspect="1"/>
             </wp:cNvGraphicFramePr>
@@ -2880,7 +2936,7 @@
               <a:graphicData uri="http://schemas.openxmlformats.org/drawingml/2006/picture">
                 <pic:pic xmlns:pic="http://schemas.openxmlformats.org/drawingml/2006/picture">
                   <pic:nvPicPr>
-                    <pic:cNvPr id="1" name=""/>
+                    <pic:cNvPr id="2037695804" name=""/>
                     <pic:cNvPicPr/>
                   </pic:nvPicPr>
                   <pic:blipFill>
@@ -2892,7 +2948,7 @@
                   <pic:spPr>
                     <a:xfrm>
                       <a:off x="0" y="0"/>
-                      <a:ext cx="5943600" cy="4517390"/>
+                      <a:ext cx="5943600" cy="4683760"/>
                     </a:xfrm>
                     <a:prstGeom prst="rect">
                       <a:avLst/>
@@ -3199,36 +3255,137 @@
           <w:lang w:val="en-US"/>
         </w:rPr>
       </w:pPr>
-      <w:bookmarkStart w:id="7" w:name="_GoBack"/>
+      <w:r>
+        <w:rPr>
+          <w:rFonts w:ascii="Times New Roman" w:hAnsi="Times New Roman" w:cs="Times New Roman"/>
+          <w:noProof/>
+          <w:sz w:val="24"/>
+          <w:szCs w:val="24"/>
+          <w:lang w:val="en-US"/>
+        </w:rPr>
+        <w:drawing>
+          <wp:inline distT="0" distB="0" distL="0" distR="0" wp14:anchorId="55AD4018" wp14:editId="02FDF273">
+            <wp:extent cx="4825609" cy="6877050"/>
+            <wp:effectExtent l="0" t="0" r="0" b="0"/>
+            <wp:docPr id="1158530998" name="Рисунок 1"/>
+            <wp:cNvGraphicFramePr>
+              <a:graphicFrameLocks xmlns:a="http://schemas.openxmlformats.org/drawingml/2006/main" noChangeAspect="1"/>
+            </wp:cNvGraphicFramePr>
+            <a:graphic xmlns:a="http://schemas.openxmlformats.org/drawingml/2006/main">
+              <a:graphicData uri="http://schemas.openxmlformats.org/drawingml/2006/picture">
+                <pic:pic xmlns:pic="http://schemas.openxmlformats.org/drawingml/2006/picture">
+                  <pic:nvPicPr>
+                    <pic:cNvPr id="0" name="Picture 1"/>
+                    <pic:cNvPicPr>
+                      <a:picLocks noChangeAspect="1" noChangeArrowheads="1"/>
+                    </pic:cNvPicPr>
+                  </pic:nvPicPr>
+                  <pic:blipFill>
+                    <a:blip r:embed="rId10">
+                      <a:extLst>
+                        <a:ext uri="{28A0092B-C50C-407E-A947-70E740481C1C}">
+                          <a14:useLocalDpi xmlns:a14="http://schemas.microsoft.com/office/drawing/2010/main" val="0"/>
+                        </a:ext>
+                      </a:extLst>
+                    </a:blip>
+                    <a:srcRect/>
+                    <a:stretch>
+                      <a:fillRect/>
+                    </a:stretch>
+                  </pic:blipFill>
+                  <pic:spPr bwMode="auto">
+                    <a:xfrm>
+                      <a:off x="0" y="0"/>
+                      <a:ext cx="4825609" cy="6877050"/>
+                    </a:xfrm>
+                    <a:prstGeom prst="rect">
+                      <a:avLst/>
+                    </a:prstGeom>
+                    <a:noFill/>
+                    <a:ln>
+                      <a:noFill/>
+                    </a:ln>
+                  </pic:spPr>
+                </pic:pic>
+              </a:graphicData>
+            </a:graphic>
+          </wp:inline>
+        </w:drawing>
+      </w:r>
+    </w:p>
+    <w:p>
+      <w:pPr>
+        <w:rPr>
+          <w:rFonts w:ascii="Times New Roman" w:hAnsi="Times New Roman" w:cs="Times New Roman"/>
+          <w:sz w:val="24"/>
+          <w:szCs w:val="24"/>
+          <w:lang w:val="en-US"/>
+        </w:rPr>
+      </w:pPr>
+    </w:p>
+    <w:p>
+      <w:pPr>
+        <w:pStyle w:val="1"/>
+        <w:rPr>
+          <w:lang w:val="en-US"/>
+        </w:rPr>
+      </w:pPr>
+      <w:bookmarkStart w:id="7" w:name="_Toc159250854"/>
+      <w:proofErr w:type="spellStart"/>
+      <w:r>
+        <w:rPr>
+          <w:lang w:val="en-US"/>
+        </w:rPr>
+        <w:lastRenderedPageBreak/>
+        <w:t>Github</w:t>
+      </w:r>
       <w:bookmarkEnd w:id="7"/>
-    </w:p>
-    <w:p>
-      <w:pPr>
-        <w:rPr>
-          <w:rFonts w:ascii="Times New Roman" w:hAnsi="Times New Roman" w:cs="Times New Roman"/>
-          <w:sz w:val="24"/>
-          <w:szCs w:val="24"/>
-          <w:lang w:val="en-US"/>
-        </w:rPr>
-      </w:pPr>
-    </w:p>
-    <w:p>
-      <w:pPr>
-        <w:pStyle w:val="1"/>
-        <w:rPr>
-          <w:lang w:val="en-US"/>
-        </w:rPr>
-      </w:pPr>
-      <w:bookmarkStart w:id="8" w:name="_Toc159250854"/>
-      <w:proofErr w:type="spellStart"/>
-      <w:r>
-        <w:rPr>
-          <w:lang w:val="en-US"/>
-        </w:rPr>
-        <w:t>Github</w:t>
-      </w:r>
-      <w:bookmarkEnd w:id="8"/>
       <w:proofErr w:type="spellEnd"/>
+    </w:p>
+    <w:p>
+      <w:pPr>
+        <w:pStyle w:val="2"/>
+        <w:rPr>
+          <w:lang w:val="en-US"/>
+        </w:rPr>
+      </w:pPr>
+      <w:r>
+        <w:rPr>
+          <w:lang w:val="en-US"/>
+        </w:rPr>
+        <w:t>Link</w:t>
+      </w:r>
+    </w:p>
+    <w:p>
+      <w:pPr>
+        <w:rPr>
+          <w:rFonts w:ascii="Times New Roman" w:hAnsi="Times New Roman" w:cs="Times New Roman"/>
+          <w:sz w:val="24"/>
+          <w:szCs w:val="24"/>
+          <w:lang w:val="en-US"/>
+        </w:rPr>
+      </w:pPr>
+      <w:hyperlink r:id="rId11" w:history="1">
+        <w:r>
+          <w:rPr>
+            <w:rStyle w:val="a8"/>
+            <w:rFonts w:ascii="Times New Roman" w:hAnsi="Times New Roman" w:cs="Times New Roman"/>
+            <w:sz w:val="24"/>
+            <w:szCs w:val="24"/>
+            <w:lang w:val="en-US"/>
+          </w:rPr>
+          <w:t>https://github.com/wiut00012938/WAD.CW.12938</w:t>
+        </w:r>
+      </w:hyperlink>
+      <w:r>
+        <w:rPr>
+          <w:rFonts w:ascii="Times New Roman" w:hAnsi="Times New Roman" w:cs="Times New Roman"/>
+          <w:sz w:val="24"/>
+          <w:szCs w:val="24"/>
+          <w:lang w:val="en-US"/>
+        </w:rPr>
+        <w:t xml:space="preserve"> </w:t>
+      </w:r>
     </w:p>
     <w:p>
       <w:pPr>
@@ -3272,7 +3429,7 @@
                     </pic:cNvPicPr>
                   </pic:nvPicPr>
                   <pic:blipFill>
-                    <a:blip r:embed="rId10">
+                    <a:blip r:embed="rId12">
                       <a:extLst>
                         <a:ext uri="{28A0092B-C50C-407E-A947-70E740481C1C}">
                           <a14:useLocalDpi xmlns:a14="http://schemas.microsoft.com/office/drawing/2010/main" val="0"/>
@@ -3346,7 +3503,7 @@
                     </pic:cNvPicPr>
                   </pic:nvPicPr>
                   <pic:blipFill>
-                    <a:blip r:embed="rId11">
+                    <a:blip r:embed="rId13">
                       <a:extLst>
                         <a:ext uri="{28A0092B-C50C-407E-A947-70E740481C1C}">
                           <a14:useLocalDpi xmlns:a14="http://schemas.microsoft.com/office/drawing/2010/main" val="0"/>
@@ -3406,13 +3563,39 @@
           <w:lang w:val="en-US"/>
         </w:rPr>
       </w:pPr>
-      <w:bookmarkStart w:id="9" w:name="_Toc159250855"/>
+      <w:bookmarkStart w:id="8" w:name="_Toc159250855"/>
       <w:r>
         <w:rPr>
           <w:lang w:val="en-US"/>
         </w:rPr>
         <w:t>System Architecture</w:t>
       </w:r>
+      <w:bookmarkEnd w:id="8"/>
+    </w:p>
+    <w:p>
+      <w:pPr>
+        <w:rPr>
+          <w:rFonts w:ascii="Times New Roman" w:hAnsi="Times New Roman" w:cs="Times New Roman"/>
+          <w:sz w:val="24"/>
+          <w:szCs w:val="24"/>
+          <w:lang w:val="en-US"/>
+        </w:rPr>
+      </w:pPr>
+    </w:p>
+    <w:p>
+      <w:pPr>
+        <w:pStyle w:val="1"/>
+        <w:rPr>
+          <w:lang w:val="en-US"/>
+        </w:rPr>
+      </w:pPr>
+      <w:bookmarkStart w:id="9" w:name="_Toc159250856"/>
+      <w:r>
+        <w:rPr>
+          <w:lang w:val="en-US"/>
+        </w:rPr>
+        <w:t>API Explained</w:t>
+      </w:r>
       <w:bookmarkEnd w:id="9"/>
     </w:p>
     <w:p>
@@ -3432,12 +3615,12 @@
           <w:lang w:val="en-US"/>
         </w:rPr>
       </w:pPr>
-      <w:bookmarkStart w:id="10" w:name="_Toc159250856"/>
-      <w:r>
-        <w:rPr>
-          <w:lang w:val="en-US"/>
-        </w:rPr>
-        <w:t>API Explained</w:t>
+      <w:bookmarkStart w:id="10" w:name="_Toc159250857"/>
+      <w:r>
+        <w:rPr>
+          <w:lang w:val="en-US"/>
+        </w:rPr>
+        <w:t>SPA Explained</w:t>
       </w:r>
       <w:bookmarkEnd w:id="10"/>
     </w:p>
@@ -3458,12 +3641,12 @@
           <w:lang w:val="en-US"/>
         </w:rPr>
       </w:pPr>
-      <w:bookmarkStart w:id="11" w:name="_Toc159250857"/>
-      <w:r>
-        <w:rPr>
-          <w:lang w:val="en-US"/>
-        </w:rPr>
-        <w:t>SPA Explained</w:t>
+      <w:bookmarkStart w:id="11" w:name="_Toc159250858"/>
+      <w:r>
+        <w:rPr>
+          <w:lang w:val="en-US"/>
+        </w:rPr>
+        <w:t>Conclusion</w:t>
       </w:r>
       <w:bookmarkEnd w:id="11"/>
     </w:p>
@@ -3484,40 +3667,14 @@
           <w:lang w:val="en-US"/>
         </w:rPr>
       </w:pPr>
-      <w:bookmarkStart w:id="12" w:name="_Toc159250858"/>
-      <w:r>
-        <w:rPr>
-          <w:lang w:val="en-US"/>
-        </w:rPr>
-        <w:t>Conclusion</w:t>
+      <w:bookmarkStart w:id="12" w:name="_Toc159250859"/>
+      <w:r>
+        <w:rPr>
+          <w:lang w:val="en-US"/>
+        </w:rPr>
+        <w:t>Reference</w:t>
       </w:r>
       <w:bookmarkEnd w:id="12"/>
-    </w:p>
-    <w:p>
-      <w:pPr>
-        <w:rPr>
-          <w:rFonts w:ascii="Times New Roman" w:hAnsi="Times New Roman" w:cs="Times New Roman"/>
-          <w:sz w:val="24"/>
-          <w:szCs w:val="24"/>
-          <w:lang w:val="en-US"/>
-        </w:rPr>
-      </w:pPr>
-    </w:p>
-    <w:p>
-      <w:pPr>
-        <w:pStyle w:val="1"/>
-        <w:rPr>
-          <w:lang w:val="en-US"/>
-        </w:rPr>
-      </w:pPr>
-      <w:bookmarkStart w:id="13" w:name="_Toc159250859"/>
-      <w:r>
-        <w:rPr>
-          <w:lang w:val="en-US"/>
-        </w:rPr>
-        <w:t>Reference</w:t>
-      </w:r>
-      <w:bookmarkEnd w:id="13"/>
     </w:p>
     <w:p>
       <w:pPr>
@@ -3540,7 +3697,7 @@
 </file>
 
 <file path=word/numbering.xml><?xml version="1.0" encoding="utf-8"?>
-<w:numbering xmlns:wpc="http://schemas.microsoft.com/office/word/2010/wordprocessingCanvas" xmlns:cx="http://schemas.microsoft.com/office/drawing/2014/chartex" xmlns:cx1="http://schemas.microsoft.com/office/drawing/2015/9/8/chartex" xmlns:cx2="http://schemas.microsoft.com/office/drawing/2015/10/21/chartex" xmlns:cx3="http://schemas.microsoft.com/office/drawing/2016/5/9/chartex" xmlns:cx4="http://schemas.microsoft.com/office/drawing/2016/5/10/chartex" xmlns:cx5="http://schemas.microsoft.com/office/drawing/2016/5/11/chartex" xmlns:cx6="http://schemas.microsoft.com/office/drawing/2016/5/12/chartex" xmlns:cx7="http://schemas.microsoft.com/office/drawing/2016/5/13/chartex" xmlns:cx8="http://schemas.microsoft.com/office/drawing/2016/5/14/chartex" xmlns:mc="http://schemas.openxmlformats.org/markup-compatibility/2006" xmlns:aink="http://schemas.microsoft.com/office/drawing/2016/ink" xmlns:am3d="http://schemas.microsoft.com/office/drawing/2017/model3d" xmlns:o="urn:schemas-microsoft-com:office:office" xmlns:r="http://schemas.openxmlformats.org/officeDocument/2006/relationships" xmlns:m="http://schemas.openxmlformats.org/officeDocument/2006/math" xmlns:v="urn:schemas-microsoft-com:vml" xmlns:wp14="http://schemas.microsoft.com/office/word/2010/wordprocessingDrawing" xmlns:wp="http://schemas.openxmlformats.org/drawingml/2006/wordprocessingDrawing" xmlns:w10="urn:schemas-microsoft-com:office:word" xmlns:w="http://schemas.openxmlformats.org/wordprocessingml/2006/main" xmlns:w14="http://schemas.microsoft.com/office/word/2010/wordml" xmlns:w15="http://schemas.microsoft.com/office/word/2012/wordml" xmlns:w16cex="http://schemas.microsoft.com/office/word/2018/wordml/cex" xmlns:w16cid="http://schemas.microsoft.com/office/word/2016/wordml/cid" xmlns:w16="http://schemas.microsoft.com/office/word/2018/wordml" xmlns:w16se="http://schemas.microsoft.com/office/word/2015/wordml/symex" xmlns:wpg="http://schemas.microsoft.com/office/word/2010/wordprocessingGroup" xmlns:wpi="http://schemas.microsoft.com/office/word/2010/wordprocessingInk" xmlns:wne="http://schemas.microsoft.com/office/word/2006/wordml" xmlns:wps="http://schemas.microsoft.com/office/word/2010/wordprocessingShape" mc:Ignorable="w14 w15 w16se w16cid w16 w16cex wp14">
+<w:numbering xmlns:wpc="http://schemas.microsoft.com/office/word/2010/wordprocessingCanvas" xmlns:cx="http://schemas.microsoft.com/office/drawing/2014/chartex" xmlns:cx1="http://schemas.microsoft.com/office/drawing/2015/9/8/chartex" xmlns:cx2="http://schemas.microsoft.com/office/drawing/2015/10/21/chartex" xmlns:cx3="http://schemas.microsoft.com/office/drawing/2016/5/9/chartex" xmlns:cx4="http://schemas.microsoft.com/office/drawing/2016/5/10/chartex" xmlns:cx5="http://schemas.microsoft.com/office/drawing/2016/5/11/chartex" xmlns:cx6="http://schemas.microsoft.com/office/drawing/2016/5/12/chartex" xmlns:cx7="http://schemas.microsoft.com/office/drawing/2016/5/13/chartex" xmlns:cx8="http://schemas.microsoft.com/office/drawing/2016/5/14/chartex" xmlns:mc="http://schemas.openxmlformats.org/markup-compatibility/2006" xmlns:aink="http://schemas.microsoft.com/office/drawing/2016/ink" xmlns:am3d="http://schemas.microsoft.com/office/drawing/2017/model3d" xmlns:o="urn:schemas-microsoft-com:office:office" xmlns:oel="http://schemas.microsoft.com/office/2019/extlst" xmlns:r="http://schemas.openxmlformats.org/officeDocument/2006/relationships" xmlns:m="http://schemas.openxmlformats.org/officeDocument/2006/math" xmlns:v="urn:schemas-microsoft-com:vml" xmlns:wp14="http://schemas.microsoft.com/office/word/2010/wordprocessingDrawing" xmlns:wp="http://schemas.openxmlformats.org/drawingml/2006/wordprocessingDrawing" xmlns:w10="urn:schemas-microsoft-com:office:word" xmlns:w="http://schemas.openxmlformats.org/wordprocessingml/2006/main" xmlns:w14="http://schemas.microsoft.com/office/word/2010/wordml" xmlns:w15="http://schemas.microsoft.com/office/word/2012/wordml" xmlns:w16cex="http://schemas.microsoft.com/office/word/2018/wordml/cex" xmlns:w16cid="http://schemas.microsoft.com/office/word/2016/wordml/cid" xmlns:w16="http://schemas.microsoft.com/office/word/2018/wordml" xmlns:w16sdtdh="http://schemas.microsoft.com/office/word/2020/wordml/sdtdatahash" xmlns:w16se="http://schemas.microsoft.com/office/word/2015/wordml/symex" xmlns:wpg="http://schemas.microsoft.com/office/word/2010/wordprocessingGroup" xmlns:wpi="http://schemas.microsoft.com/office/word/2010/wordprocessingInk" xmlns:wne="http://schemas.microsoft.com/office/word/2006/wordml" xmlns:wps="http://schemas.microsoft.com/office/word/2010/wordprocessingShape" mc:Ignorable="w14 w15 w16se w16cid w16 w16cex w16sdtdh wp14">
   <w:abstractNum w:abstractNumId="0" w15:restartNumberingAfterBreak="0">
     <w:nsid w:val="0C97327A"/>
     <w:multiLevelType w:val="hybridMultilevel"/>
@@ -3986,26 +4143,26 @@
       </w:pPr>
     </w:lvl>
   </w:abstractNum>
-  <w:num w:numId="1">
+  <w:num w:numId="1" w16cid:durableId="761802435">
     <w:abstractNumId w:val="2"/>
   </w:num>
-  <w:num w:numId="2">
+  <w:num w:numId="2" w16cid:durableId="1381830671">
     <w:abstractNumId w:val="4"/>
   </w:num>
-  <w:num w:numId="3">
+  <w:num w:numId="3" w16cid:durableId="1200168119">
     <w:abstractNumId w:val="3"/>
   </w:num>
-  <w:num w:numId="4">
+  <w:num w:numId="4" w16cid:durableId="2112318632">
     <w:abstractNumId w:val="0"/>
   </w:num>
-  <w:num w:numId="5">
+  <w:num w:numId="5" w16cid:durableId="1281689193">
     <w:abstractNumId w:val="1"/>
   </w:num>
 </w:numbering>
 </file>
 
 <file path=word/styles.xml><?xml version="1.0" encoding="utf-8"?>
-<w:styles xmlns:mc="http://schemas.openxmlformats.org/markup-compatibility/2006" xmlns:r="http://schemas.openxmlformats.org/officeDocument/2006/relationships" xmlns:w="http://schemas.openxmlformats.org/wordprocessingml/2006/main" xmlns:w14="http://schemas.microsoft.com/office/word/2010/wordml" xmlns:w15="http://schemas.microsoft.com/office/word/2012/wordml" xmlns:w16cex="http://schemas.microsoft.com/office/word/2018/wordml/cex" xmlns:w16cid="http://schemas.microsoft.com/office/word/2016/wordml/cid" xmlns:w16="http://schemas.microsoft.com/office/word/2018/wordml" xmlns:w16se="http://schemas.microsoft.com/office/word/2015/wordml/symex" mc:Ignorable="w14 w15 w16se w16cid w16 w16cex">
+<w:styles xmlns:mc="http://schemas.openxmlformats.org/markup-compatibility/2006" xmlns:r="http://schemas.openxmlformats.org/officeDocument/2006/relationships" xmlns:w="http://schemas.openxmlformats.org/wordprocessingml/2006/main" xmlns:w14="http://schemas.microsoft.com/office/word/2010/wordml" xmlns:w15="http://schemas.microsoft.com/office/word/2012/wordml" xmlns:w16cex="http://schemas.microsoft.com/office/word/2018/wordml/cex" xmlns:w16cid="http://schemas.microsoft.com/office/word/2016/wordml/cid" xmlns:w16="http://schemas.microsoft.com/office/word/2018/wordml" xmlns:w16sdtdh="http://schemas.microsoft.com/office/word/2020/wordml/sdtdatahash" xmlns:w16se="http://schemas.microsoft.com/office/word/2015/wordml/symex" mc:Ignorable="w14 w15 w16se w16cid w16 w16cex w16sdtdh">
   <w:docDefaults>
     <w:rPrDefault>
       <w:rPr>
@@ -4684,6 +4841,18 @@
       <w:ind w:left="440"/>
     </w:pPr>
   </w:style>
+  <w:style w:type="character" w:styleId="a9">
+    <w:name w:val="Unresolved Mention"/>
+    <w:basedOn w:val="a0"/>
+    <w:uiPriority w:val="99"/>
+    <w:semiHidden/>
+    <w:unhideWhenUsed/>
+    <w:rsid w:val="00E7620A"/>
+    <w:rPr>
+      <w:color w:val="605E5C"/>
+      <w:shd w:val="clear" w:color="auto" w:fill="E1DFDD"/>
+    </w:rPr>
+  </w:style>
 </w:styles>
 </file>
 

</xml_diff>

<commit_message>
style: finish the project by sample testing and documenting
</commit_message>
<xml_diff>
--- a/WAD.Report.12938.docx
+++ b/WAD.Report.12938.docx
@@ -754,7 +754,7 @@
             </w:rPr>
             <w:fldChar w:fldCharType="separate"/>
           </w:r>
-          <w:hyperlink w:anchor="_Toc161863853" w:history="1">
+          <w:hyperlink w:anchor="_Toc161868816" w:history="1">
             <w:r>
               <w:rPr>
                 <w:rStyle w:val="a8"/>
@@ -782,7 +782,7 @@
                 <w:noProof/>
                 <w:webHidden/>
               </w:rPr>
-              <w:instrText xml:space="preserve"> PAGEREF _Toc161863853 \h </w:instrText>
+              <w:instrText xml:space="preserve"> PAGEREF _Toc161868816 \h </w:instrText>
             </w:r>
             <w:r>
               <w:rPr>
@@ -803,6 +803,79 @@
                 <w:webHidden/>
               </w:rPr>
               <w:t>2</w:t>
+            </w:r>
+            <w:r>
+              <w:rPr>
+                <w:noProof/>
+                <w:webHidden/>
+              </w:rPr>
+              <w:fldChar w:fldCharType="end"/>
+            </w:r>
+          </w:hyperlink>
+        </w:p>
+        <w:p>
+          <w:pPr>
+            <w:pStyle w:val="21"/>
+            <w:tabs>
+              <w:tab w:val="right" w:leader="dot" w:pos="9350"/>
+            </w:tabs>
+            <w:rPr>
+              <w:rFonts w:eastAsiaTheme="minorEastAsia"/>
+              <w:noProof/>
+              <w:kern w:val="2"/>
+              <w:lang w:eastAsia="ru-RU"/>
+              <w14:ligatures w14:val="standardContextual"/>
+            </w:rPr>
+          </w:pPr>
+          <w:hyperlink w:anchor="_Toc161868817" w:history="1">
+            <w:r>
+              <w:rPr>
+                <w:rStyle w:val="a8"/>
+                <w:noProof/>
+                <w:lang w:val="en-US"/>
+              </w:rPr>
+              <w:t>Link to the video regarding the project functionality</w:t>
+            </w:r>
+            <w:r>
+              <w:rPr>
+                <w:noProof/>
+                <w:webHidden/>
+              </w:rPr>
+              <w:tab/>
+            </w:r>
+            <w:r>
+              <w:rPr>
+                <w:noProof/>
+                <w:webHidden/>
+              </w:rPr>
+              <w:fldChar w:fldCharType="begin"/>
+            </w:r>
+            <w:r>
+              <w:rPr>
+                <w:noProof/>
+                <w:webHidden/>
+              </w:rPr>
+              <w:instrText xml:space="preserve"> PAGEREF _Toc161868817 \h </w:instrText>
+            </w:r>
+            <w:r>
+              <w:rPr>
+                <w:noProof/>
+                <w:webHidden/>
+              </w:rPr>
+            </w:r>
+            <w:r>
+              <w:rPr>
+                <w:noProof/>
+                <w:webHidden/>
+              </w:rPr>
+              <w:fldChar w:fldCharType="separate"/>
+            </w:r>
+            <w:r>
+              <w:rPr>
+                <w:noProof/>
+                <w:webHidden/>
+              </w:rPr>
+              <w:t>3</w:t>
             </w:r>
             <w:r>
               <w:rPr>
@@ -827,7 +900,7 @@
               <w14:ligatures w14:val="standardContextual"/>
             </w:rPr>
           </w:pPr>
-          <w:hyperlink w:anchor="_Toc161863854" w:history="1">
+          <w:hyperlink w:anchor="_Toc161868818" w:history="1">
             <w:r>
               <w:rPr>
                 <w:rStyle w:val="a8"/>
@@ -855,7 +928,7 @@
                 <w:noProof/>
                 <w:webHidden/>
               </w:rPr>
-              <w:instrText xml:space="preserve"> PAGEREF _Toc161863854 \h </w:instrText>
+              <w:instrText xml:space="preserve"> PAGEREF _Toc161868818 \h </w:instrText>
             </w:r>
             <w:r>
               <w:rPr>
@@ -875,7 +948,7 @@
                 <w:noProof/>
                 <w:webHidden/>
               </w:rPr>
-              <w:t>2</w:t>
+              <w:t>3</w:t>
             </w:r>
             <w:r>
               <w:rPr>
@@ -900,7 +973,7 @@
               <w14:ligatures w14:val="standardContextual"/>
             </w:rPr>
           </w:pPr>
-          <w:hyperlink w:anchor="_Toc161863855" w:history="1">
+          <w:hyperlink w:anchor="_Toc161868819" w:history="1">
             <w:r>
               <w:rPr>
                 <w:rStyle w:val="a8"/>
@@ -928,7 +1001,7 @@
                 <w:noProof/>
                 <w:webHidden/>
               </w:rPr>
-              <w:instrText xml:space="preserve"> PAGEREF _Toc161863855 \h </w:instrText>
+              <w:instrText xml:space="preserve"> PAGEREF _Toc161868819 \h </w:instrText>
             </w:r>
             <w:r>
               <w:rPr>
@@ -948,7 +1021,7 @@
                 <w:noProof/>
                 <w:webHidden/>
               </w:rPr>
-              <w:t>2</w:t>
+              <w:t>3</w:t>
             </w:r>
             <w:r>
               <w:rPr>
@@ -973,7 +1046,7 @@
               <w14:ligatures w14:val="standardContextual"/>
             </w:rPr>
           </w:pPr>
-          <w:hyperlink w:anchor="_Toc161863856" w:history="1">
+          <w:hyperlink w:anchor="_Toc161868820" w:history="1">
             <w:r>
               <w:rPr>
                 <w:rStyle w:val="a8"/>
@@ -1001,7 +1074,7 @@
                 <w:noProof/>
                 <w:webHidden/>
               </w:rPr>
-              <w:instrText xml:space="preserve"> PAGEREF _Toc161863856 \h </w:instrText>
+              <w:instrText xml:space="preserve"> PAGEREF _Toc161868820 \h </w:instrText>
             </w:r>
             <w:r>
               <w:rPr>
@@ -1046,7 +1119,7 @@
               <w14:ligatures w14:val="standardContextual"/>
             </w:rPr>
           </w:pPr>
-          <w:hyperlink w:anchor="_Toc161863857" w:history="1">
+          <w:hyperlink w:anchor="_Toc161868821" w:history="1">
             <w:r>
               <w:rPr>
                 <w:rStyle w:val="a8"/>
@@ -1074,7 +1147,7 @@
                 <w:noProof/>
                 <w:webHidden/>
               </w:rPr>
-              <w:instrText xml:space="preserve"> PAGEREF _Toc161863857 \h </w:instrText>
+              <w:instrText xml:space="preserve"> PAGEREF _Toc161868821 \h </w:instrText>
             </w:r>
             <w:r>
               <w:rPr>
@@ -1119,7 +1192,7 @@
               <w14:ligatures w14:val="standardContextual"/>
             </w:rPr>
           </w:pPr>
-          <w:hyperlink w:anchor="_Toc161863858" w:history="1">
+          <w:hyperlink w:anchor="_Toc161868822" w:history="1">
             <w:r>
               <w:rPr>
                 <w:rStyle w:val="a8"/>
@@ -1147,7 +1220,7 @@
                 <w:noProof/>
                 <w:webHidden/>
               </w:rPr>
-              <w:instrText xml:space="preserve"> PAGEREF _Toc161863858 \h </w:instrText>
+              <w:instrText xml:space="preserve"> PAGEREF _Toc161868822 \h </w:instrText>
             </w:r>
             <w:r>
               <w:rPr>
@@ -1192,7 +1265,7 @@
               <w14:ligatures w14:val="standardContextual"/>
             </w:rPr>
           </w:pPr>
-          <w:hyperlink w:anchor="_Toc161863859" w:history="1">
+          <w:hyperlink w:anchor="_Toc161868823" w:history="1">
             <w:r>
               <w:rPr>
                 <w:rStyle w:val="a8"/>
@@ -1220,7 +1293,7 @@
                 <w:noProof/>
                 <w:webHidden/>
               </w:rPr>
-              <w:instrText xml:space="preserve"> PAGEREF _Toc161863859 \h </w:instrText>
+              <w:instrText xml:space="preserve"> PAGEREF _Toc161868823 \h </w:instrText>
             </w:r>
             <w:r>
               <w:rPr>
@@ -1265,7 +1338,7 @@
               <w14:ligatures w14:val="standardContextual"/>
             </w:rPr>
           </w:pPr>
-          <w:hyperlink w:anchor="_Toc161863860" w:history="1">
+          <w:hyperlink w:anchor="_Toc161868824" w:history="1">
             <w:r>
               <w:rPr>
                 <w:rStyle w:val="a8"/>
@@ -1293,7 +1366,7 @@
                 <w:noProof/>
                 <w:webHidden/>
               </w:rPr>
-              <w:instrText xml:space="preserve"> PAGEREF _Toc161863860 \h </w:instrText>
+              <w:instrText xml:space="preserve"> PAGEREF _Toc161868824 \h </w:instrText>
             </w:r>
             <w:r>
               <w:rPr>
@@ -1338,7 +1411,7 @@
               <w14:ligatures w14:val="standardContextual"/>
             </w:rPr>
           </w:pPr>
-          <w:hyperlink w:anchor="_Toc161863861" w:history="1">
+          <w:hyperlink w:anchor="_Toc161868825" w:history="1">
             <w:r>
               <w:rPr>
                 <w:rStyle w:val="a8"/>
@@ -1366,7 +1439,7 @@
                 <w:noProof/>
                 <w:webHidden/>
               </w:rPr>
-              <w:instrText xml:space="preserve"> PAGEREF _Toc161863861 \h </w:instrText>
+              <w:instrText xml:space="preserve"> PAGEREF _Toc161868825 \h </w:instrText>
             </w:r>
             <w:r>
               <w:rPr>
@@ -1411,7 +1484,7 @@
               <w14:ligatures w14:val="standardContextual"/>
             </w:rPr>
           </w:pPr>
-          <w:hyperlink w:anchor="_Toc161863862" w:history="1">
+          <w:hyperlink w:anchor="_Toc161868826" w:history="1">
             <w:r>
               <w:rPr>
                 <w:rStyle w:val="a8"/>
@@ -1439,7 +1512,7 @@
                 <w:noProof/>
                 <w:webHidden/>
               </w:rPr>
-              <w:instrText xml:space="preserve"> PAGEREF _Toc161863862 \h </w:instrText>
+              <w:instrText xml:space="preserve"> PAGEREF _Toc161868826 \h </w:instrText>
             </w:r>
             <w:r>
               <w:rPr>
@@ -1484,7 +1557,7 @@
               <w14:ligatures w14:val="standardContextual"/>
             </w:rPr>
           </w:pPr>
-          <w:hyperlink w:anchor="_Toc161863863" w:history="1">
+          <w:hyperlink w:anchor="_Toc161868827" w:history="1">
             <w:r>
               <w:rPr>
                 <w:rStyle w:val="a8"/>
@@ -1512,7 +1585,7 @@
                 <w:noProof/>
                 <w:webHidden/>
               </w:rPr>
-              <w:instrText xml:space="preserve"> PAGEREF _Toc161863863 \h </w:instrText>
+              <w:instrText xml:space="preserve"> PAGEREF _Toc161868827 \h </w:instrText>
             </w:r>
             <w:r>
               <w:rPr>
@@ -1557,7 +1630,7 @@
               <w14:ligatures w14:val="standardContextual"/>
             </w:rPr>
           </w:pPr>
-          <w:hyperlink w:anchor="_Toc161863864" w:history="1">
+          <w:hyperlink w:anchor="_Toc161868828" w:history="1">
             <w:r>
               <w:rPr>
                 <w:rStyle w:val="a8"/>
@@ -1585,7 +1658,7 @@
                 <w:noProof/>
                 <w:webHidden/>
               </w:rPr>
-              <w:instrText xml:space="preserve"> PAGEREF _Toc161863864 \h </w:instrText>
+              <w:instrText xml:space="preserve"> PAGEREF _Toc161868828 \h </w:instrText>
             </w:r>
             <w:r>
               <w:rPr>
@@ -1605,7 +1678,7 @@
                 <w:noProof/>
                 <w:webHidden/>
               </w:rPr>
-              <w:t>7</w:t>
+              <w:t>8</w:t>
             </w:r>
             <w:r>
               <w:rPr>
@@ -1630,7 +1703,7 @@
               <w14:ligatures w14:val="standardContextual"/>
             </w:rPr>
           </w:pPr>
-          <w:hyperlink w:anchor="_Toc161863865" w:history="1">
+          <w:hyperlink w:anchor="_Toc161868829" w:history="1">
             <w:r>
               <w:rPr>
                 <w:rStyle w:val="a8"/>
@@ -1658,7 +1731,7 @@
                 <w:noProof/>
                 <w:webHidden/>
               </w:rPr>
-              <w:instrText xml:space="preserve"> PAGEREF _Toc161863865 \h </w:instrText>
+              <w:instrText xml:space="preserve"> PAGEREF _Toc161868829 \h </w:instrText>
             </w:r>
             <w:r>
               <w:rPr>
@@ -1678,7 +1751,7 @@
                 <w:noProof/>
                 <w:webHidden/>
               </w:rPr>
-              <w:t>7</w:t>
+              <w:t>8</w:t>
             </w:r>
             <w:r>
               <w:rPr>
@@ -1703,7 +1776,7 @@
               <w14:ligatures w14:val="standardContextual"/>
             </w:rPr>
           </w:pPr>
-          <w:hyperlink w:anchor="_Toc161863866" w:history="1">
+          <w:hyperlink w:anchor="_Toc161868830" w:history="1">
             <w:r>
               <w:rPr>
                 <w:rStyle w:val="a8"/>
@@ -1731,7 +1804,7 @@
                 <w:noProof/>
                 <w:webHidden/>
               </w:rPr>
-              <w:instrText xml:space="preserve"> PAGEREF _Toc161863866 \h </w:instrText>
+              <w:instrText xml:space="preserve"> PAGEREF _Toc161868830 \h </w:instrText>
             </w:r>
             <w:r>
               <w:rPr>
@@ -1751,7 +1824,7 @@
                 <w:noProof/>
                 <w:webHidden/>
               </w:rPr>
-              <w:t>7</w:t>
+              <w:t>8</w:t>
             </w:r>
             <w:r>
               <w:rPr>
@@ -1776,7 +1849,7 @@
               <w14:ligatures w14:val="standardContextual"/>
             </w:rPr>
           </w:pPr>
-          <w:hyperlink w:anchor="_Toc161863867" w:history="1">
+          <w:hyperlink w:anchor="_Toc161868831" w:history="1">
             <w:r>
               <w:rPr>
                 <w:rStyle w:val="a8"/>
@@ -1804,7 +1877,7 @@
                 <w:noProof/>
                 <w:webHidden/>
               </w:rPr>
-              <w:instrText xml:space="preserve"> PAGEREF _Toc161863867 \h </w:instrText>
+              <w:instrText xml:space="preserve"> PAGEREF _Toc161868831 \h </w:instrText>
             </w:r>
             <w:r>
               <w:rPr>
@@ -1824,7 +1897,7 @@
                 <w:noProof/>
                 <w:webHidden/>
               </w:rPr>
-              <w:t>11</w:t>
+              <w:t>12</w:t>
             </w:r>
             <w:r>
               <w:rPr>
@@ -1849,7 +1922,7 @@
               <w14:ligatures w14:val="standardContextual"/>
             </w:rPr>
           </w:pPr>
-          <w:hyperlink w:anchor="_Toc161863868" w:history="1">
+          <w:hyperlink w:anchor="_Toc161868832" w:history="1">
             <w:r>
               <w:rPr>
                 <w:rStyle w:val="a8"/>
@@ -1877,7 +1950,7 @@
                 <w:noProof/>
                 <w:webHidden/>
               </w:rPr>
-              <w:instrText xml:space="preserve"> PAGEREF _Toc161863868 \h </w:instrText>
+              <w:instrText xml:space="preserve"> PAGEREF _Toc161868832 \h </w:instrText>
             </w:r>
             <w:r>
               <w:rPr>
@@ -1897,7 +1970,7 @@
                 <w:noProof/>
                 <w:webHidden/>
               </w:rPr>
-              <w:t>13</w:t>
+              <w:t>14</w:t>
             </w:r>
             <w:r>
               <w:rPr>
@@ -1922,7 +1995,7 @@
               <w14:ligatures w14:val="standardContextual"/>
             </w:rPr>
           </w:pPr>
-          <w:hyperlink w:anchor="_Toc161863869" w:history="1">
+          <w:hyperlink w:anchor="_Toc161868833" w:history="1">
             <w:r>
               <w:rPr>
                 <w:rStyle w:val="a8"/>
@@ -1950,7 +2023,7 @@
                 <w:noProof/>
                 <w:webHidden/>
               </w:rPr>
-              <w:instrText xml:space="preserve"> PAGEREF _Toc161863869 \h </w:instrText>
+              <w:instrText xml:space="preserve"> PAGEREF _Toc161868833 \h </w:instrText>
             </w:r>
             <w:r>
               <w:rPr>
@@ -1970,7 +2043,7 @@
                 <w:noProof/>
                 <w:webHidden/>
               </w:rPr>
-              <w:t>13</w:t>
+              <w:t>14</w:t>
             </w:r>
             <w:r>
               <w:rPr>
@@ -1995,7 +2068,7 @@
               <w14:ligatures w14:val="standardContextual"/>
             </w:rPr>
           </w:pPr>
-          <w:hyperlink w:anchor="_Toc161863870" w:history="1">
+          <w:hyperlink w:anchor="_Toc161868834" w:history="1">
             <w:r>
               <w:rPr>
                 <w:rStyle w:val="a8"/>
@@ -2023,7 +2096,7 @@
                 <w:noProof/>
                 <w:webHidden/>
               </w:rPr>
-              <w:instrText xml:space="preserve"> PAGEREF _Toc161863870 \h </w:instrText>
+              <w:instrText xml:space="preserve"> PAGEREF _Toc161868834 \h </w:instrText>
             </w:r>
             <w:r>
               <w:rPr>
@@ -2043,7 +2116,7 @@
                 <w:noProof/>
                 <w:webHidden/>
               </w:rPr>
-              <w:t>15</w:t>
+              <w:t>16</w:t>
             </w:r>
             <w:r>
               <w:rPr>
@@ -2068,7 +2141,7 @@
               <w14:ligatures w14:val="standardContextual"/>
             </w:rPr>
           </w:pPr>
-          <w:hyperlink w:anchor="_Toc161863871" w:history="1">
+          <w:hyperlink w:anchor="_Toc161868835" w:history="1">
             <w:r>
               <w:rPr>
                 <w:rStyle w:val="a8"/>
@@ -2096,7 +2169,7 @@
                 <w:noProof/>
                 <w:webHidden/>
               </w:rPr>
-              <w:instrText xml:space="preserve"> PAGEREF _Toc161863871 \h </w:instrText>
+              <w:instrText xml:space="preserve"> PAGEREF _Toc161868835 \h </w:instrText>
             </w:r>
             <w:r>
               <w:rPr>
@@ -2116,7 +2189,7 @@
                 <w:noProof/>
                 <w:webHidden/>
               </w:rPr>
-              <w:t>17</w:t>
+              <w:t>18</w:t>
             </w:r>
             <w:r>
               <w:rPr>
@@ -2141,7 +2214,7 @@
               <w14:ligatures w14:val="standardContextual"/>
             </w:rPr>
           </w:pPr>
-          <w:hyperlink w:anchor="_Toc161863872" w:history="1">
+          <w:hyperlink w:anchor="_Toc161868836" w:history="1">
             <w:r>
               <w:rPr>
                 <w:rStyle w:val="a8"/>
@@ -2169,7 +2242,7 @@
                 <w:noProof/>
                 <w:webHidden/>
               </w:rPr>
-              <w:instrText xml:space="preserve"> PAGEREF _Toc161863872 \h </w:instrText>
+              <w:instrText xml:space="preserve"> PAGEREF _Toc161868836 \h </w:instrText>
             </w:r>
             <w:r>
               <w:rPr>
@@ -2189,7 +2262,7 @@
                 <w:noProof/>
                 <w:webHidden/>
               </w:rPr>
-              <w:t>19</w:t>
+              <w:t>20</w:t>
             </w:r>
             <w:r>
               <w:rPr>
@@ -2214,7 +2287,7 @@
               <w14:ligatures w14:val="standardContextual"/>
             </w:rPr>
           </w:pPr>
-          <w:hyperlink w:anchor="_Toc161863873" w:history="1">
+          <w:hyperlink w:anchor="_Toc161868837" w:history="1">
             <w:r>
               <w:rPr>
                 <w:rStyle w:val="a8"/>
@@ -2242,7 +2315,7 @@
                 <w:noProof/>
                 <w:webHidden/>
               </w:rPr>
-              <w:instrText xml:space="preserve"> PAGEREF _Toc161863873 \h </w:instrText>
+              <w:instrText xml:space="preserve"> PAGEREF _Toc161868837 \h </w:instrText>
             </w:r>
             <w:r>
               <w:rPr>
@@ -2262,7 +2335,7 @@
                 <w:noProof/>
                 <w:webHidden/>
               </w:rPr>
-              <w:t>20</w:t>
+              <w:t>21</w:t>
             </w:r>
             <w:r>
               <w:rPr>
@@ -2287,7 +2360,7 @@
               <w14:ligatures w14:val="standardContextual"/>
             </w:rPr>
           </w:pPr>
-          <w:hyperlink w:anchor="_Toc161863874" w:history="1">
+          <w:hyperlink w:anchor="_Toc161868838" w:history="1">
             <w:r>
               <w:rPr>
                 <w:rStyle w:val="a8"/>
@@ -2315,7 +2388,7 @@
                 <w:noProof/>
                 <w:webHidden/>
               </w:rPr>
-              <w:instrText xml:space="preserve"> PAGEREF _Toc161863874 \h </w:instrText>
+              <w:instrText xml:space="preserve"> PAGEREF _Toc161868838 \h </w:instrText>
             </w:r>
             <w:r>
               <w:rPr>
@@ -2335,7 +2408,7 @@
                 <w:noProof/>
                 <w:webHidden/>
               </w:rPr>
-              <w:t>21</w:t>
+              <w:t>22</w:t>
             </w:r>
             <w:r>
               <w:rPr>
@@ -2360,7 +2433,7 @@
               <w14:ligatures w14:val="standardContextual"/>
             </w:rPr>
           </w:pPr>
-          <w:hyperlink w:anchor="_Toc161863875" w:history="1">
+          <w:hyperlink w:anchor="_Toc161868839" w:history="1">
             <w:r>
               <w:rPr>
                 <w:rStyle w:val="a8"/>
@@ -2388,7 +2461,7 @@
                 <w:noProof/>
                 <w:webHidden/>
               </w:rPr>
-              <w:instrText xml:space="preserve"> PAGEREF _Toc161863875 \h </w:instrText>
+              <w:instrText xml:space="preserve"> PAGEREF _Toc161868839 \h </w:instrText>
             </w:r>
             <w:r>
               <w:rPr>
@@ -2408,7 +2481,7 @@
                 <w:noProof/>
                 <w:webHidden/>
               </w:rPr>
-              <w:t>22</w:t>
+              <w:t>23</w:t>
             </w:r>
             <w:r>
               <w:rPr>
@@ -2433,7 +2506,7 @@
               <w14:ligatures w14:val="standardContextual"/>
             </w:rPr>
           </w:pPr>
-          <w:hyperlink w:anchor="_Toc161863876" w:history="1">
+          <w:hyperlink w:anchor="_Toc161868840" w:history="1">
             <w:r>
               <w:rPr>
                 <w:rStyle w:val="a8"/>
@@ -2461,7 +2534,7 @@
                 <w:noProof/>
                 <w:webHidden/>
               </w:rPr>
-              <w:instrText xml:space="preserve"> PAGEREF _Toc161863876 \h </w:instrText>
+              <w:instrText xml:space="preserve"> PAGEREF _Toc161868840 \h </w:instrText>
             </w:r>
             <w:r>
               <w:rPr>
@@ -2481,7 +2554,7 @@
                 <w:noProof/>
                 <w:webHidden/>
               </w:rPr>
-              <w:t>25</w:t>
+              <w:t>26</w:t>
             </w:r>
             <w:r>
               <w:rPr>
@@ -2518,7 +2591,7 @@
           <w:lang w:val="en-US"/>
         </w:rPr>
       </w:pPr>
-      <w:bookmarkStart w:id="0" w:name="_Toc161863853"/>
+      <w:bookmarkStart w:id="0" w:name="_Toc161868816"/>
       <w:r>
         <w:rPr>
           <w:lang w:val="en-US"/>
@@ -2545,6 +2618,77 @@
         </w:rPr>
         <w:t>This project is about student grading application</w:t>
       </w:r>
+      <w:r>
+        <w:rPr>
+          <w:rFonts w:ascii="Times New Roman" w:hAnsi="Times New Roman" w:cs="Times New Roman"/>
+          <w:sz w:val="24"/>
+          <w:szCs w:val="24"/>
+          <w:lang w:val="en-US"/>
+        </w:rPr>
+        <w:t xml:space="preserve">. Front-end is done via Angular, Back-end is done via ASP.NET </w:t>
+      </w:r>
+      <w:r>
+        <w:rPr>
+          <w:rFonts w:ascii="Times New Roman" w:hAnsi="Times New Roman" w:cs="Times New Roman"/>
+          <w:sz w:val="24"/>
+          <w:szCs w:val="24"/>
+          <w:lang w:val="en-US"/>
+        </w:rPr>
+        <w:t xml:space="preserve">Core Web API. </w:t>
+      </w:r>
+    </w:p>
+    <w:p>
+      <w:pPr>
+        <w:pStyle w:val="2"/>
+        <w:rPr>
+          <w:lang w:val="en-US"/>
+        </w:rPr>
+      </w:pPr>
+      <w:bookmarkStart w:id="1" w:name="_Toc161868817"/>
+      <w:r>
+        <w:rPr>
+          <w:lang w:val="en-US"/>
+        </w:rPr>
+        <w:lastRenderedPageBreak/>
+        <w:t>Link to the video regarding the project functionality</w:t>
+      </w:r>
+      <w:bookmarkEnd w:id="1"/>
+    </w:p>
+    <w:p>
+      <w:pPr>
+        <w:rPr>
+          <w:lang w:val="en-US"/>
+        </w:rPr>
+      </w:pPr>
+      <w:hyperlink r:id="rId9" w:history="1">
+        <w:r>
+          <w:rPr>
+            <w:rStyle w:val="a8"/>
+            <w:lang w:val="en-US"/>
+          </w:rPr>
+          <w:t>https://youtu.be/ZE</w:t>
+        </w:r>
+        <w:r>
+          <w:rPr>
+            <w:rStyle w:val="a8"/>
+            <w:lang w:val="en-US"/>
+          </w:rPr>
+          <w:t>G</w:t>
+        </w:r>
+        <w:r>
+          <w:rPr>
+            <w:rStyle w:val="a8"/>
+            <w:lang w:val="en-US"/>
+          </w:rPr>
+          <w:t>BX_gdCUs</w:t>
+        </w:r>
+      </w:hyperlink>
+      <w:r>
+        <w:rPr>
+          <w:lang w:val="en-US"/>
+        </w:rPr>
+        <w:t xml:space="preserve"> </w:t>
+      </w:r>
     </w:p>
     <w:p>
       <w:pPr>
@@ -2553,14 +2697,14 @@
           <w:lang w:val="en-US"/>
         </w:rPr>
       </w:pPr>
-      <w:bookmarkStart w:id="1" w:name="_Toc161863854"/>
+      <w:bookmarkStart w:id="2" w:name="_Toc161868818"/>
       <w:r>
         <w:rPr>
           <w:lang w:val="en-US"/>
         </w:rPr>
         <w:t>Development Plan</w:t>
       </w:r>
-      <w:bookmarkEnd w:id="1"/>
+      <w:bookmarkEnd w:id="2"/>
     </w:p>
     <w:p>
       <w:pPr>
@@ -2569,7 +2713,7 @@
           <w:lang w:val="en-US"/>
         </w:rPr>
       </w:pPr>
-      <w:bookmarkStart w:id="2" w:name="_Toc161863855"/>
+      <w:bookmarkStart w:id="3" w:name="_Toc161868819"/>
       <w:proofErr w:type="spellStart"/>
       <w:r>
         <w:rPr>
@@ -2584,7 +2728,7 @@
         </w:rPr>
         <w:t xml:space="preserve"> Task List:</w:t>
       </w:r>
-      <w:bookmarkEnd w:id="2"/>
+      <w:bookmarkEnd w:id="3"/>
     </w:p>
     <w:p>
       <w:pPr>
@@ -2626,7 +2770,6 @@
           <w:szCs w:val="24"/>
           <w:lang w:val="en-US"/>
         </w:rPr>
-        <w:lastRenderedPageBreak/>
         <w:t xml:space="preserve"> User Authentication</w:t>
       </w:r>
     </w:p>
@@ -2692,14 +2835,25 @@
           <w:lang w:val="en-US"/>
         </w:rPr>
       </w:pPr>
-      <w:r>
-        <w:rPr>
-          <w:rFonts w:ascii="Times New Roman" w:hAnsi="Times New Roman" w:cs="Times New Roman"/>
-          <w:sz w:val="24"/>
-          <w:szCs w:val="24"/>
-          <w:lang w:val="en-US"/>
-        </w:rPr>
-        <w:t>Roles restriction (Teacher/Student accounts with specific limitations on account type)</w:t>
+      <w:proofErr w:type="gramStart"/>
+      <w:r>
+        <w:rPr>
+          <w:rFonts w:ascii="Times New Roman" w:hAnsi="Times New Roman" w:cs="Times New Roman"/>
+          <w:sz w:val="24"/>
+          <w:szCs w:val="24"/>
+          <w:lang w:val="en-US"/>
+        </w:rPr>
+        <w:t>Roles</w:t>
+      </w:r>
+      <w:proofErr w:type="gramEnd"/>
+      <w:r>
+        <w:rPr>
+          <w:rFonts w:ascii="Times New Roman" w:hAnsi="Times New Roman" w:cs="Times New Roman"/>
+          <w:sz w:val="24"/>
+          <w:szCs w:val="24"/>
+          <w:lang w:val="en-US"/>
+        </w:rPr>
+        <w:t xml:space="preserve"> restriction (Teacher/Student accounts with specific limitations on account type)</w:t>
       </w:r>
     </w:p>
     <w:p>
@@ -3175,14 +3329,14 @@
           <w:lang w:val="en-US"/>
         </w:rPr>
       </w:pPr>
-      <w:bookmarkStart w:id="3" w:name="_Toc161863856"/>
+      <w:bookmarkStart w:id="4" w:name="_Toc161868820"/>
       <w:r>
         <w:rPr>
           <w:lang w:val="en-US"/>
         </w:rPr>
         <w:t>Gannt Chart</w:t>
       </w:r>
-      <w:bookmarkEnd w:id="3"/>
+      <w:bookmarkEnd w:id="4"/>
     </w:p>
     <w:p>
       <w:pPr>
@@ -3225,7 +3379,7 @@
                     <pic:cNvPicPr/>
                   </pic:nvPicPr>
                   <pic:blipFill>
-                    <a:blip r:embed="rId9"/>
+                    <a:blip r:embed="rId10"/>
                     <a:stretch>
                       <a:fillRect/>
                     </a:stretch>
@@ -3253,7 +3407,7 @@
           <w:lang w:val="en-US"/>
         </w:rPr>
       </w:pPr>
-      <w:bookmarkStart w:id="4" w:name="_Toc161863857"/>
+      <w:bookmarkStart w:id="5" w:name="_Toc161868821"/>
       <w:r>
         <w:rPr>
           <w:lang w:val="en-US"/>
@@ -3261,7 +3415,7 @@
         <w:lastRenderedPageBreak/>
         <w:t>Database Schema</w:t>
       </w:r>
-      <w:bookmarkEnd w:id="4"/>
+      <w:bookmarkEnd w:id="5"/>
     </w:p>
     <w:p>
       <w:pPr>
@@ -3270,14 +3424,14 @@
           <w:lang w:val="en-US"/>
         </w:rPr>
       </w:pPr>
-      <w:bookmarkStart w:id="5" w:name="_Toc161863858"/>
+      <w:bookmarkStart w:id="6" w:name="_Toc161868822"/>
       <w:r>
         <w:rPr>
           <w:lang w:val="en-US"/>
         </w:rPr>
         <w:t>ERM Diagram:</w:t>
       </w:r>
-      <w:bookmarkEnd w:id="5"/>
+      <w:bookmarkEnd w:id="6"/>
     </w:p>
     <w:p>
       <w:pPr>
@@ -3307,7 +3461,7 @@
                     </pic:cNvPicPr>
                   </pic:nvPicPr>
                   <pic:blipFill>
-                    <a:blip r:embed="rId10">
+                    <a:blip r:embed="rId11">
                       <a:extLst>
                         <a:ext uri="{28A0092B-C50C-407E-A947-70E740481C1C}">
                           <a14:useLocalDpi xmlns:a14="http://schemas.microsoft.com/office/drawing/2010/main" val="0"/>
@@ -3346,14 +3500,14 @@
           <w:lang w:val="en-US"/>
         </w:rPr>
       </w:pPr>
-      <w:bookmarkStart w:id="6" w:name="_Toc161863859"/>
+      <w:bookmarkStart w:id="7" w:name="_Toc161868823"/>
       <w:r>
         <w:rPr>
           <w:lang w:val="en-US"/>
         </w:rPr>
         <w:t>Relational Diagram:</w:t>
       </w:r>
-      <w:bookmarkEnd w:id="6"/>
+      <w:bookmarkEnd w:id="7"/>
     </w:p>
     <w:p>
       <w:pPr>
@@ -3429,7 +3583,7 @@
                     </pic:cNvPicPr>
                   </pic:nvPicPr>
                   <pic:blipFill>
-                    <a:blip r:embed="rId11">
+                    <a:blip r:embed="rId12">
                       <a:extLst>
                         <a:ext uri="{28A0092B-C50C-407E-A947-70E740481C1C}">
                           <a14:useLocalDpi xmlns:a14="http://schemas.microsoft.com/office/drawing/2010/main" val="0"/>
@@ -3566,7 +3720,7 @@
                     </pic:cNvPicPr>
                   </pic:nvPicPr>
                   <pic:blipFill>
-                    <a:blip r:embed="rId12">
+                    <a:blip r:embed="rId13">
                       <a:extLst>
                         <a:ext uri="{28A0092B-C50C-407E-A947-70E740481C1C}">
                           <a14:useLocalDpi xmlns:a14="http://schemas.microsoft.com/office/drawing/2010/main" val="0"/>
@@ -3615,7 +3769,7 @@
           <w:lang w:val="en-US"/>
         </w:rPr>
       </w:pPr>
-      <w:bookmarkStart w:id="7" w:name="_Toc161863860"/>
+      <w:bookmarkStart w:id="8" w:name="_Toc161868824"/>
       <w:proofErr w:type="spellStart"/>
       <w:r>
         <w:rPr>
@@ -3624,7 +3778,7 @@
         <w:lastRenderedPageBreak/>
         <w:t>Github</w:t>
       </w:r>
-      <w:bookmarkEnd w:id="7"/>
+      <w:bookmarkEnd w:id="8"/>
       <w:proofErr w:type="spellEnd"/>
     </w:p>
     <w:p>
@@ -3634,25 +3788,25 @@
           <w:lang w:val="en-US"/>
         </w:rPr>
       </w:pPr>
-      <w:bookmarkStart w:id="8" w:name="_Toc161863861"/>
+      <w:bookmarkStart w:id="9" w:name="_Toc161868825"/>
       <w:r>
         <w:rPr>
           <w:lang w:val="en-US"/>
         </w:rPr>
         <w:t>Link</w:t>
       </w:r>
-      <w:bookmarkEnd w:id="8"/>
-    </w:p>
-    <w:p>
-      <w:pPr>
-        <w:rPr>
-          <w:rFonts w:ascii="Times New Roman" w:hAnsi="Times New Roman" w:cs="Times New Roman"/>
-          <w:sz w:val="24"/>
-          <w:szCs w:val="24"/>
-          <w:lang w:val="en-US"/>
-        </w:rPr>
-      </w:pPr>
-      <w:hyperlink r:id="rId13" w:history="1">
+      <w:bookmarkEnd w:id="9"/>
+    </w:p>
+    <w:p>
+      <w:pPr>
+        <w:rPr>
+          <w:rFonts w:ascii="Times New Roman" w:hAnsi="Times New Roman" w:cs="Times New Roman"/>
+          <w:sz w:val="24"/>
+          <w:szCs w:val="24"/>
+          <w:lang w:val="en-US"/>
+        </w:rPr>
+      </w:pPr>
+      <w:hyperlink r:id="rId14" w:history="1">
         <w:r>
           <w:rPr>
             <w:rStyle w:val="a8"/>
@@ -3681,14 +3835,14 @@
           <w:lang w:val="en-US"/>
         </w:rPr>
       </w:pPr>
-      <w:bookmarkStart w:id="9" w:name="_Toc161863862"/>
+      <w:bookmarkStart w:id="10" w:name="_Toc161868826"/>
       <w:r>
         <w:rPr>
           <w:lang w:val="en-US"/>
         </w:rPr>
         <w:t>Repository Initialization</w:t>
       </w:r>
-      <w:bookmarkEnd w:id="9"/>
+      <w:bookmarkEnd w:id="10"/>
     </w:p>
     <w:p>
       <w:pPr>
@@ -3718,7 +3872,7 @@
                     </pic:cNvPicPr>
                   </pic:nvPicPr>
                   <pic:blipFill>
-                    <a:blip r:embed="rId14">
+                    <a:blip r:embed="rId15">
                       <a:extLst>
                         <a:ext uri="{28A0092B-C50C-407E-A947-70E740481C1C}">
                           <a14:useLocalDpi xmlns:a14="http://schemas.microsoft.com/office/drawing/2010/main" val="0"/>
@@ -3757,23 +3911,24 @@
           <w:lang w:val="en-US"/>
         </w:rPr>
       </w:pPr>
-      <w:bookmarkStart w:id="10" w:name="_Toc161863863"/>
+      <w:bookmarkStart w:id="11" w:name="_Toc161868827"/>
       <w:r>
         <w:rPr>
           <w:lang w:val="en-US"/>
         </w:rPr>
         <w:t>Main commit details</w:t>
       </w:r>
-      <w:bookmarkEnd w:id="10"/>
-    </w:p>
-    <w:p>
-      <w:pPr>
-        <w:rPr>
-          <w:lang w:val="en-US"/>
-        </w:rPr>
-      </w:pPr>
-      <w:r>
-        <w:rPr>
+      <w:bookmarkEnd w:id="11"/>
+    </w:p>
+    <w:p>
+      <w:pPr>
+        <w:rPr>
+          <w:lang w:val="en-US"/>
+        </w:rPr>
+      </w:pPr>
+      <w:r>
+        <w:rPr>
+          <w:noProof/>
           <w:lang w:val="en-US"/>
         </w:rPr>
         <w:drawing>
@@ -3792,7 +3947,7 @@
                     <pic:cNvPicPr/>
                   </pic:nvPicPr>
                   <pic:blipFill>
-                    <a:blip r:embed="rId15"/>
+                    <a:blip r:embed="rId16"/>
                     <a:stretch>
                       <a:fillRect/>
                     </a:stretch>
@@ -3820,7 +3975,7 @@
           <w:lang w:val="en-US"/>
         </w:rPr>
       </w:pPr>
-      <w:bookmarkStart w:id="11" w:name="_Toc161863864"/>
+      <w:bookmarkStart w:id="12" w:name="_Toc161868828"/>
       <w:r>
         <w:rPr>
           <w:lang w:val="en-US"/>
@@ -3828,7 +3983,7 @@
         <w:lastRenderedPageBreak/>
         <w:t>Last Commit</w:t>
       </w:r>
-      <w:bookmarkEnd w:id="11"/>
+      <w:bookmarkEnd w:id="12"/>
     </w:p>
     <w:p>
       <w:pPr>
@@ -3844,32 +3999,52 @@
           <w:lang w:val="en-US"/>
         </w:rPr>
       </w:pPr>
-      <w:bookmarkStart w:id="12" w:name="_Toc161863865"/>
+      <w:bookmarkStart w:id="13" w:name="_Toc161868829"/>
       <w:r>
         <w:rPr>
           <w:lang w:val="en-US"/>
         </w:rPr>
         <w:t>System Architecture</w:t>
       </w:r>
-      <w:bookmarkEnd w:id="12"/>
-    </w:p>
-    <w:p>
-      <w:pPr>
-        <w:rPr>
-          <w:rFonts w:ascii="Times New Roman" w:hAnsi="Times New Roman" w:cs="Times New Roman"/>
-          <w:sz w:val="24"/>
-          <w:szCs w:val="24"/>
-          <w:lang w:val="en-US"/>
-        </w:rPr>
-      </w:pPr>
-      <w:r>
-        <w:rPr>
-          <w:rFonts w:ascii="Times New Roman" w:hAnsi="Times New Roman" w:cs="Times New Roman"/>
-          <w:sz w:val="24"/>
-          <w:szCs w:val="24"/>
-          <w:lang w:val="en-US"/>
-        </w:rPr>
-        <w:t xml:space="preserve">For the back-end part of the application, two different design patterns where used in order to enhance </w:t>
+      <w:bookmarkEnd w:id="13"/>
+    </w:p>
+    <w:p>
+      <w:pPr>
+        <w:rPr>
+          <w:rFonts w:ascii="Times New Roman" w:hAnsi="Times New Roman" w:cs="Times New Roman"/>
+          <w:sz w:val="24"/>
+          <w:szCs w:val="24"/>
+          <w:lang w:val="en-US"/>
+        </w:rPr>
+      </w:pPr>
+      <w:r>
+        <w:rPr>
+          <w:rFonts w:ascii="Times New Roman" w:hAnsi="Times New Roman" w:cs="Times New Roman"/>
+          <w:sz w:val="24"/>
+          <w:szCs w:val="24"/>
+          <w:lang w:val="en-US"/>
+        </w:rPr>
+        <w:t xml:space="preserve">For the back-end part of the application, two different design patterns </w:t>
+      </w:r>
+      <w:proofErr w:type="gramStart"/>
+      <w:r>
+        <w:rPr>
+          <w:rFonts w:ascii="Times New Roman" w:hAnsi="Times New Roman" w:cs="Times New Roman"/>
+          <w:sz w:val="24"/>
+          <w:szCs w:val="24"/>
+          <w:lang w:val="en-US"/>
+        </w:rPr>
+        <w:t>where</w:t>
+      </w:r>
+      <w:proofErr w:type="gramEnd"/>
+      <w:r>
+        <w:rPr>
+          <w:rFonts w:ascii="Times New Roman" w:hAnsi="Times New Roman" w:cs="Times New Roman"/>
+          <w:sz w:val="24"/>
+          <w:szCs w:val="24"/>
+          <w:lang w:val="en-US"/>
+        </w:rPr>
+        <w:t xml:space="preserve"> used in order to enhance </w:t>
       </w:r>
       <w:r>
         <w:rPr>
@@ -3906,7 +4081,7 @@
           <w:lang w:val="en-US"/>
         </w:rPr>
       </w:pPr>
-      <w:bookmarkStart w:id="13" w:name="_Toc161863866"/>
+      <w:bookmarkStart w:id="14" w:name="_Toc161868830"/>
       <w:r>
         <w:rPr>
           <w:lang w:val="en-US"/>
@@ -3920,7 +4095,7 @@
         </w:rPr>
         <w:footnoteReference w:id="1"/>
       </w:r>
-      <w:bookmarkEnd w:id="13"/>
+      <w:bookmarkEnd w:id="14"/>
     </w:p>
     <w:p>
       <w:pPr>
@@ -3953,7 +4128,7 @@
                     </pic:cNvPicPr>
                   </pic:nvPicPr>
                   <pic:blipFill>
-                    <a:blip r:embed="rId16" cstate="print">
+                    <a:blip r:embed="rId17" cstate="print">
                       <a:extLst>
                         <a:ext uri="{28A0092B-C50C-407E-A947-70E740481C1C}">
                           <a14:useLocalDpi xmlns:a14="http://schemas.microsoft.com/office/drawing/2010/main" val="0"/>
@@ -4017,7 +4192,7 @@
                     </pic:cNvPicPr>
                   </pic:nvPicPr>
                   <pic:blipFill>
-                    <a:blip r:embed="rId17">
+                    <a:blip r:embed="rId18">
                       <a:extLst>
                         <a:ext uri="{28A0092B-C50C-407E-A947-70E740481C1C}">
                           <a14:useLocalDpi xmlns:a14="http://schemas.microsoft.com/office/drawing/2010/main" val="0"/>
@@ -4154,7 +4329,7 @@
                     </pic:cNvPicPr>
                   </pic:nvPicPr>
                   <pic:blipFill>
-                    <a:blip r:embed="rId18">
+                    <a:blip r:embed="rId19">
                       <a:extLst>
                         <a:ext uri="{28A0092B-C50C-407E-A947-70E740481C1C}">
                           <a14:useLocalDpi xmlns:a14="http://schemas.microsoft.com/office/drawing/2010/main" val="0"/>
@@ -4207,7 +4382,7 @@
                     </pic:cNvPicPr>
                   </pic:nvPicPr>
                   <pic:blipFill>
-                    <a:blip r:embed="rId19">
+                    <a:blip r:embed="rId20">
                       <a:extLst>
                         <a:ext uri="{28A0092B-C50C-407E-A947-70E740481C1C}">
                           <a14:useLocalDpi xmlns:a14="http://schemas.microsoft.com/office/drawing/2010/main" val="0"/>
@@ -4261,7 +4436,7 @@
                     </pic:cNvPicPr>
                   </pic:nvPicPr>
                   <pic:blipFill>
-                    <a:blip r:embed="rId20">
+                    <a:blip r:embed="rId21">
                       <a:extLst>
                         <a:ext uri="{28A0092B-C50C-407E-A947-70E740481C1C}">
                           <a14:useLocalDpi xmlns:a14="http://schemas.microsoft.com/office/drawing/2010/main" val="0"/>
@@ -4373,7 +4548,7 @@
           <w:lang w:val="en-US"/>
         </w:rPr>
       </w:pPr>
-      <w:bookmarkStart w:id="14" w:name="_Toc161863867"/>
+      <w:bookmarkStart w:id="15" w:name="_Toc161868831"/>
       <w:r>
         <w:rPr>
           <w:lang w:val="en-US"/>
@@ -4381,7 +4556,7 @@
         <w:lastRenderedPageBreak/>
         <w:t>Strategy Pattern</w:t>
       </w:r>
-      <w:bookmarkEnd w:id="14"/>
+      <w:bookmarkEnd w:id="15"/>
     </w:p>
     <w:p>
       <w:pPr>
@@ -4411,7 +4586,7 @@
                     </pic:cNvPicPr>
                   </pic:nvPicPr>
                   <pic:blipFill>
-                    <a:blip r:embed="rId21">
+                    <a:blip r:embed="rId22">
                       <a:extLst>
                         <a:ext uri="{28A0092B-C50C-407E-A947-70E740481C1C}">
                           <a14:useLocalDpi xmlns:a14="http://schemas.microsoft.com/office/drawing/2010/main" val="0"/>
@@ -4464,7 +4639,7 @@
                     </pic:cNvPicPr>
                   </pic:nvPicPr>
                   <pic:blipFill>
-                    <a:blip r:embed="rId22">
+                    <a:blip r:embed="rId23">
                       <a:extLst>
                         <a:ext uri="{28A0092B-C50C-407E-A947-70E740481C1C}">
                           <a14:useLocalDpi xmlns:a14="http://schemas.microsoft.com/office/drawing/2010/main" val="0"/>
@@ -4592,7 +4767,7 @@
                     </pic:cNvPicPr>
                   </pic:nvPicPr>
                   <pic:blipFill>
-                    <a:blip r:embed="rId23">
+                    <a:blip r:embed="rId24">
                       <a:extLst>
                         <a:ext uri="{28A0092B-C50C-407E-A947-70E740481C1C}">
                           <a14:useLocalDpi xmlns:a14="http://schemas.microsoft.com/office/drawing/2010/main" val="0"/>
@@ -4645,7 +4820,7 @@
                     </pic:cNvPicPr>
                   </pic:nvPicPr>
                   <pic:blipFill>
-                    <a:blip r:embed="rId24">
+                    <a:blip r:embed="rId25">
                       <a:extLst>
                         <a:ext uri="{28A0092B-C50C-407E-A947-70E740481C1C}">
                           <a14:useLocalDpi xmlns:a14="http://schemas.microsoft.com/office/drawing/2010/main" val="0"/>
@@ -4685,6 +4860,7 @@
       </w:pPr>
       <w:r>
         <w:rPr>
+          <w:noProof/>
           <w:lang w:val="en-US"/>
         </w:rPr>
         <w:drawing>
@@ -4703,7 +4879,7 @@
                     <pic:cNvPicPr/>
                   </pic:nvPicPr>
                   <pic:blipFill>
-                    <a:blip r:embed="rId25"/>
+                    <a:blip r:embed="rId26"/>
                     <a:stretch>
                       <a:fillRect/>
                     </a:stretch>
@@ -4764,7 +4940,7 @@
           <w:lang w:val="en-US"/>
         </w:rPr>
       </w:pPr>
-      <w:bookmarkStart w:id="15" w:name="_Toc161863868"/>
+      <w:bookmarkStart w:id="16" w:name="_Toc161868832"/>
       <w:r>
         <w:rPr>
           <w:lang w:val="en-US"/>
@@ -4772,7 +4948,7 @@
         <w:lastRenderedPageBreak/>
         <w:t>API Explained</w:t>
       </w:r>
-      <w:bookmarkEnd w:id="15"/>
+      <w:bookmarkEnd w:id="16"/>
     </w:p>
     <w:p>
       <w:pPr>
@@ -4781,23 +4957,24 @@
           <w:lang w:val="en-US"/>
         </w:rPr>
       </w:pPr>
-      <w:bookmarkStart w:id="16" w:name="_Toc161863869"/>
+      <w:bookmarkStart w:id="17" w:name="_Toc161868833"/>
       <w:r>
         <w:rPr>
           <w:lang w:val="en-US"/>
         </w:rPr>
         <w:t>Teacher Controller operations</w:t>
       </w:r>
-      <w:bookmarkEnd w:id="16"/>
-    </w:p>
-    <w:p>
-      <w:pPr>
-        <w:rPr>
-          <w:lang w:val="en-US"/>
-        </w:rPr>
-      </w:pPr>
-      <w:r>
-        <w:rPr>
+      <w:bookmarkEnd w:id="17"/>
+    </w:p>
+    <w:p>
+      <w:pPr>
+        <w:rPr>
+          <w:lang w:val="en-US"/>
+        </w:rPr>
+      </w:pPr>
+      <w:r>
+        <w:rPr>
+          <w:noProof/>
           <w:lang w:val="en-US"/>
         </w:rPr>
         <w:drawing>
@@ -4816,7 +4993,7 @@
                     <pic:cNvPicPr/>
                   </pic:nvPicPr>
                   <pic:blipFill>
-                    <a:blip r:embed="rId26"/>
+                    <a:blip r:embed="rId27"/>
                     <a:stretch>
                       <a:fillRect/>
                     </a:stretch>
@@ -4845,6 +5022,7 @@
       </w:pPr>
       <w:r>
         <w:rPr>
+          <w:noProof/>
           <w:lang w:val="en-US"/>
         </w:rPr>
         <w:drawing>
@@ -4863,7 +5041,7 @@
                     <pic:cNvPicPr/>
                   </pic:nvPicPr>
                   <pic:blipFill>
-                    <a:blip r:embed="rId27"/>
+                    <a:blip r:embed="rId28"/>
                     <a:stretch>
                       <a:fillRect/>
                     </a:stretch>
@@ -4892,6 +5070,7 @@
       </w:pPr>
       <w:r>
         <w:rPr>
+          <w:noProof/>
           <w:lang w:val="en-US"/>
         </w:rPr>
         <w:lastRenderedPageBreak/>
@@ -4911,7 +5090,7 @@
                     <pic:cNvPicPr/>
                   </pic:nvPicPr>
                   <pic:blipFill>
-                    <a:blip r:embed="rId28"/>
+                    <a:blip r:embed="rId29"/>
                     <a:stretch>
                       <a:fillRect/>
                     </a:stretch>
@@ -4940,6 +5119,7 @@
       </w:pPr>
       <w:r>
         <w:rPr>
+          <w:noProof/>
           <w:lang w:val="en-US"/>
         </w:rPr>
         <w:drawing>
@@ -4958,7 +5138,7 @@
                     <pic:cNvPicPr/>
                   </pic:nvPicPr>
                   <pic:blipFill>
-                    <a:blip r:embed="rId29"/>
+                    <a:blip r:embed="rId30"/>
                     <a:stretch>
                       <a:fillRect/>
                     </a:stretch>
@@ -4987,6 +5167,7 @@
       </w:pPr>
       <w:r>
         <w:rPr>
+          <w:noProof/>
           <w:lang w:val="en-US"/>
         </w:rPr>
         <w:drawing>
@@ -5005,7 +5186,7 @@
                     <pic:cNvPicPr/>
                   </pic:nvPicPr>
                   <pic:blipFill>
-                    <a:blip r:embed="rId30"/>
+                    <a:blip r:embed="rId31"/>
                     <a:stretch>
                       <a:fillRect/>
                     </a:stretch>
@@ -5034,6 +5215,7 @@
       </w:pPr>
       <w:r>
         <w:rPr>
+          <w:noProof/>
           <w:lang w:val="en-US"/>
         </w:rPr>
         <w:lastRenderedPageBreak/>
@@ -5053,7 +5235,7 @@
                     <pic:cNvPicPr/>
                   </pic:nvPicPr>
                   <pic:blipFill>
-                    <a:blip r:embed="rId31"/>
+                    <a:blip r:embed="rId32"/>
                     <a:stretch>
                       <a:fillRect/>
                     </a:stretch>
@@ -5081,23 +5263,24 @@
           <w:lang w:val="en-US"/>
         </w:rPr>
       </w:pPr>
-      <w:bookmarkStart w:id="17" w:name="_Toc161863870"/>
+      <w:bookmarkStart w:id="18" w:name="_Toc161868834"/>
       <w:r>
         <w:rPr>
           <w:lang w:val="en-US"/>
         </w:rPr>
         <w:t>Student Controller</w:t>
       </w:r>
-      <w:bookmarkEnd w:id="17"/>
-    </w:p>
-    <w:p>
-      <w:pPr>
-        <w:rPr>
-          <w:lang w:val="en-US"/>
-        </w:rPr>
-      </w:pPr>
-      <w:r>
-        <w:rPr>
+      <w:bookmarkEnd w:id="18"/>
+    </w:p>
+    <w:p>
+      <w:pPr>
+        <w:rPr>
+          <w:lang w:val="en-US"/>
+        </w:rPr>
+      </w:pPr>
+      <w:r>
+        <w:rPr>
+          <w:noProof/>
           <w:lang w:val="en-US"/>
         </w:rPr>
         <w:drawing>
@@ -5116,7 +5299,7 @@
                     <pic:cNvPicPr/>
                   </pic:nvPicPr>
                   <pic:blipFill>
-                    <a:blip r:embed="rId32"/>
+                    <a:blip r:embed="rId33"/>
                     <a:stretch>
                       <a:fillRect/>
                     </a:stretch>
@@ -5145,6 +5328,7 @@
       </w:pPr>
       <w:r>
         <w:rPr>
+          <w:noProof/>
           <w:lang w:val="en-US"/>
         </w:rPr>
         <w:drawing>
@@ -5163,7 +5347,7 @@
                     <pic:cNvPicPr/>
                   </pic:nvPicPr>
                   <pic:blipFill>
-                    <a:blip r:embed="rId33"/>
+                    <a:blip r:embed="rId34"/>
                     <a:stretch>
                       <a:fillRect/>
                     </a:stretch>
@@ -5192,6 +5376,7 @@
       </w:pPr>
       <w:r>
         <w:rPr>
+          <w:noProof/>
           <w:lang w:val="en-US"/>
         </w:rPr>
         <w:lastRenderedPageBreak/>
@@ -5211,7 +5396,7 @@
                     <pic:cNvPicPr/>
                   </pic:nvPicPr>
                   <pic:blipFill>
-                    <a:blip r:embed="rId34"/>
+                    <a:blip r:embed="rId35"/>
                     <a:stretch>
                       <a:fillRect/>
                     </a:stretch>
@@ -5240,6 +5425,7 @@
       </w:pPr>
       <w:r>
         <w:rPr>
+          <w:noProof/>
           <w:lang w:val="en-US"/>
         </w:rPr>
         <w:drawing>
@@ -5258,7 +5444,7 @@
                     <pic:cNvPicPr/>
                   </pic:nvPicPr>
                   <pic:blipFill>
-                    <a:blip r:embed="rId35"/>
+                    <a:blip r:embed="rId36"/>
                     <a:stretch>
                       <a:fillRect/>
                     </a:stretch>
@@ -5287,6 +5473,7 @@
       </w:pPr>
       <w:r>
         <w:rPr>
+          <w:noProof/>
           <w:lang w:val="en-US"/>
         </w:rPr>
         <w:lastRenderedPageBreak/>
@@ -5306,7 +5493,7 @@
                     <pic:cNvPicPr/>
                   </pic:nvPicPr>
                   <pic:blipFill>
-                    <a:blip r:embed="rId36"/>
+                    <a:blip r:embed="rId37"/>
                     <a:stretch>
                       <a:fillRect/>
                     </a:stretch>
@@ -5335,6 +5522,7 @@
       </w:pPr>
       <w:r>
         <w:rPr>
+          <w:noProof/>
           <w:lang w:val="en-US"/>
         </w:rPr>
         <w:drawing>
@@ -5353,7 +5541,7 @@
                     <pic:cNvPicPr/>
                   </pic:nvPicPr>
                   <pic:blipFill>
-                    <a:blip r:embed="rId37"/>
+                    <a:blip r:embed="rId38"/>
                     <a:stretch>
                       <a:fillRect/>
                     </a:stretch>
@@ -5381,23 +5569,24 @@
           <w:lang w:val="en-US"/>
         </w:rPr>
       </w:pPr>
-      <w:bookmarkStart w:id="18" w:name="_Toc161863871"/>
+      <w:bookmarkStart w:id="19" w:name="_Toc161868835"/>
       <w:r>
         <w:rPr>
           <w:lang w:val="en-US"/>
         </w:rPr>
         <w:t>Module</w:t>
       </w:r>
-      <w:bookmarkEnd w:id="18"/>
-    </w:p>
-    <w:p>
-      <w:pPr>
-        <w:rPr>
-          <w:lang w:val="en-US"/>
-        </w:rPr>
-      </w:pPr>
-      <w:r>
-        <w:rPr>
+      <w:bookmarkEnd w:id="19"/>
+    </w:p>
+    <w:p>
+      <w:pPr>
+        <w:rPr>
+          <w:lang w:val="en-US"/>
+        </w:rPr>
+      </w:pPr>
+      <w:r>
+        <w:rPr>
+          <w:noProof/>
           <w:lang w:val="en-US"/>
         </w:rPr>
         <w:drawing>
@@ -5416,7 +5605,7 @@
                     <pic:cNvPicPr/>
                   </pic:nvPicPr>
                   <pic:blipFill>
-                    <a:blip r:embed="rId38"/>
+                    <a:blip r:embed="rId39"/>
                     <a:stretch>
                       <a:fillRect/>
                     </a:stretch>
@@ -5445,6 +5634,7 @@
       </w:pPr>
       <w:r>
         <w:rPr>
+          <w:noProof/>
           <w:lang w:val="en-US"/>
         </w:rPr>
         <w:lastRenderedPageBreak/>
@@ -5464,7 +5654,7 @@
                     <pic:cNvPicPr/>
                   </pic:nvPicPr>
                   <pic:blipFill>
-                    <a:blip r:embed="rId39"/>
+                    <a:blip r:embed="rId40"/>
                     <a:stretch>
                       <a:fillRect/>
                     </a:stretch>
@@ -5493,6 +5683,7 @@
       </w:pPr>
       <w:r>
         <w:rPr>
+          <w:noProof/>
           <w:lang w:val="en-US"/>
         </w:rPr>
         <w:drawing>
@@ -5511,7 +5702,7 @@
                     <pic:cNvPicPr/>
                   </pic:nvPicPr>
                   <pic:blipFill>
-                    <a:blip r:embed="rId40"/>
+                    <a:blip r:embed="rId41"/>
                     <a:stretch>
                       <a:fillRect/>
                     </a:stretch>
@@ -5540,6 +5731,7 @@
       </w:pPr>
       <w:r>
         <w:rPr>
+          <w:noProof/>
           <w:lang w:val="en-US"/>
         </w:rPr>
         <w:drawing>
@@ -5558,7 +5750,7 @@
                     <pic:cNvPicPr/>
                   </pic:nvPicPr>
                   <pic:blipFill>
-                    <a:blip r:embed="rId41"/>
+                    <a:blip r:embed="rId42"/>
                     <a:stretch>
                       <a:fillRect/>
                     </a:stretch>
@@ -5587,6 +5779,7 @@
       </w:pPr>
       <w:r>
         <w:rPr>
+          <w:noProof/>
           <w:lang w:val="en-US"/>
         </w:rPr>
         <w:drawing>
@@ -5605,7 +5798,7 @@
                     <pic:cNvPicPr/>
                   </pic:nvPicPr>
                   <pic:blipFill>
-                    <a:blip r:embed="rId42"/>
+                    <a:blip r:embed="rId43"/>
                     <a:stretch>
                       <a:fillRect/>
                     </a:stretch>
@@ -5634,6 +5827,7 @@
       </w:pPr>
       <w:r>
         <w:rPr>
+          <w:noProof/>
           <w:lang w:val="en-US"/>
         </w:rPr>
         <w:lastRenderedPageBreak/>
@@ -5653,7 +5847,7 @@
                     <pic:cNvPicPr/>
                   </pic:nvPicPr>
                   <pic:blipFill>
-                    <a:blip r:embed="rId43"/>
+                    <a:blip r:embed="rId44"/>
                     <a:stretch>
                       <a:fillRect/>
                     </a:stretch>
@@ -5681,23 +5875,24 @@
           <w:lang w:val="en-US"/>
         </w:rPr>
       </w:pPr>
-      <w:bookmarkStart w:id="19" w:name="_Toc161863872"/>
+      <w:bookmarkStart w:id="20" w:name="_Toc161868836"/>
       <w:r>
         <w:rPr>
           <w:lang w:val="en-US"/>
         </w:rPr>
         <w:t>Assignment</w:t>
       </w:r>
-      <w:bookmarkEnd w:id="19"/>
-    </w:p>
-    <w:p>
-      <w:pPr>
-        <w:rPr>
-          <w:lang w:val="en-US"/>
-        </w:rPr>
-      </w:pPr>
-      <w:r>
-        <w:rPr>
+      <w:bookmarkEnd w:id="20"/>
+    </w:p>
+    <w:p>
+      <w:pPr>
+        <w:rPr>
+          <w:lang w:val="en-US"/>
+        </w:rPr>
+      </w:pPr>
+      <w:r>
+        <w:rPr>
+          <w:noProof/>
           <w:lang w:val="en-US"/>
         </w:rPr>
         <w:drawing>
@@ -5716,7 +5911,7 @@
                     <pic:cNvPicPr/>
                   </pic:nvPicPr>
                   <pic:blipFill>
-                    <a:blip r:embed="rId44"/>
+                    <a:blip r:embed="rId45"/>
                     <a:stretch>
                       <a:fillRect/>
                     </a:stretch>
@@ -5745,6 +5940,7 @@
       </w:pPr>
       <w:r>
         <w:rPr>
+          <w:noProof/>
           <w:lang w:val="en-US"/>
         </w:rPr>
         <w:drawing>
@@ -5763,7 +5959,7 @@
                     <pic:cNvPicPr/>
                   </pic:nvPicPr>
                   <pic:blipFill>
-                    <a:blip r:embed="rId45"/>
+                    <a:blip r:embed="rId46"/>
                     <a:stretch>
                       <a:fillRect/>
                     </a:stretch>
@@ -5792,6 +5988,7 @@
       </w:pPr>
       <w:r>
         <w:rPr>
+          <w:noProof/>
           <w:lang w:val="en-US"/>
         </w:rPr>
         <w:lastRenderedPageBreak/>
@@ -5811,7 +6008,7 @@
                     <pic:cNvPicPr/>
                   </pic:nvPicPr>
                   <pic:blipFill>
-                    <a:blip r:embed="rId46"/>
+                    <a:blip r:embed="rId47"/>
                     <a:stretch>
                       <a:fillRect/>
                     </a:stretch>
@@ -5840,6 +6037,7 @@
       </w:pPr>
       <w:r>
         <w:rPr>
+          <w:noProof/>
           <w:lang w:val="en-US"/>
         </w:rPr>
         <w:drawing>
@@ -5858,7 +6056,7 @@
                     <pic:cNvPicPr/>
                   </pic:nvPicPr>
                   <pic:blipFill>
-                    <a:blip r:embed="rId47"/>
+                    <a:blip r:embed="rId48"/>
                     <a:stretch>
                       <a:fillRect/>
                     </a:stretch>
@@ -5886,7 +6084,7 @@
           <w:lang w:val="en-US"/>
         </w:rPr>
       </w:pPr>
-      <w:bookmarkStart w:id="20" w:name="_Toc161863873"/>
+      <w:bookmarkStart w:id="21" w:name="_Toc161868837"/>
       <w:proofErr w:type="spellStart"/>
       <w:r>
         <w:rPr>
@@ -5894,7 +6092,7 @@
         </w:rPr>
         <w:t>ModuleStudent</w:t>
       </w:r>
-      <w:bookmarkEnd w:id="20"/>
+      <w:bookmarkEnd w:id="21"/>
       <w:proofErr w:type="spellEnd"/>
     </w:p>
     <w:p>
@@ -5905,6 +6103,7 @@
       </w:pPr>
       <w:r>
         <w:rPr>
+          <w:noProof/>
           <w:lang w:val="en-US"/>
         </w:rPr>
         <w:drawing>
@@ -5923,7 +6122,7 @@
                     <pic:cNvPicPr/>
                   </pic:nvPicPr>
                   <pic:blipFill>
-                    <a:blip r:embed="rId48"/>
+                    <a:blip r:embed="rId49"/>
                     <a:stretch>
                       <a:fillRect/>
                     </a:stretch>
@@ -5952,6 +6151,7 @@
       </w:pPr>
       <w:r>
         <w:rPr>
+          <w:noProof/>
           <w:lang w:val="en-US"/>
         </w:rPr>
         <w:drawing>
@@ -5970,7 +6170,7 @@
                     <pic:cNvPicPr/>
                   </pic:nvPicPr>
                   <pic:blipFill>
-                    <a:blip r:embed="rId49"/>
+                    <a:blip r:embed="rId50"/>
                     <a:stretch>
                       <a:fillRect/>
                     </a:stretch>
@@ -5998,7 +6198,7 @@
           <w:lang w:val="en-US"/>
         </w:rPr>
       </w:pPr>
-      <w:bookmarkStart w:id="21" w:name="_Toc161863874"/>
+      <w:bookmarkStart w:id="22" w:name="_Toc161868838"/>
       <w:r>
         <w:rPr>
           <w:lang w:val="en-US"/>
@@ -6006,16 +6206,17 @@
         <w:lastRenderedPageBreak/>
         <w:t>Grade</w:t>
       </w:r>
-      <w:bookmarkEnd w:id="21"/>
-    </w:p>
-    <w:p>
-      <w:pPr>
-        <w:rPr>
-          <w:lang w:val="en-US"/>
-        </w:rPr>
-      </w:pPr>
-      <w:r>
-        <w:rPr>
+      <w:bookmarkEnd w:id="22"/>
+    </w:p>
+    <w:p>
+      <w:pPr>
+        <w:rPr>
+          <w:lang w:val="en-US"/>
+        </w:rPr>
+      </w:pPr>
+      <w:r>
+        <w:rPr>
+          <w:noProof/>
           <w:lang w:val="en-US"/>
         </w:rPr>
         <w:drawing>
@@ -6034,7 +6235,7 @@
                     <pic:cNvPicPr/>
                   </pic:nvPicPr>
                   <pic:blipFill>
-                    <a:blip r:embed="rId50"/>
+                    <a:blip r:embed="rId51"/>
                     <a:stretch>
                       <a:fillRect/>
                     </a:stretch>
@@ -6063,6 +6264,7 @@
       </w:pPr>
       <w:r>
         <w:rPr>
+          <w:noProof/>
           <w:lang w:val="en-US"/>
         </w:rPr>
         <w:drawing>
@@ -6081,7 +6283,7 @@
                     <pic:cNvPicPr/>
                   </pic:nvPicPr>
                   <pic:blipFill>
-                    <a:blip r:embed="rId51"/>
+                    <a:blip r:embed="rId52"/>
                     <a:stretch>
                       <a:fillRect/>
                     </a:stretch>
@@ -6110,6 +6312,7 @@
       </w:pPr>
       <w:r>
         <w:rPr>
+          <w:noProof/>
           <w:lang w:val="en-US"/>
         </w:rPr>
         <w:drawing>
@@ -6128,7 +6331,7 @@
                     <pic:cNvPicPr/>
                   </pic:nvPicPr>
                   <pic:blipFill>
-                    <a:blip r:embed="rId52"/>
+                    <a:blip r:embed="rId53"/>
                     <a:stretch>
                       <a:fillRect/>
                     </a:stretch>
@@ -6157,6 +6360,7 @@
       </w:pPr>
       <w:r>
         <w:rPr>
+          <w:noProof/>
           <w:lang w:val="en-US"/>
         </w:rPr>
         <w:lastRenderedPageBreak/>
@@ -6176,7 +6380,7 @@
                     <pic:cNvPicPr/>
                   </pic:nvPicPr>
                   <pic:blipFill>
-                    <a:blip r:embed="rId53"/>
+                    <a:blip r:embed="rId54"/>
                     <a:stretch>
                       <a:fillRect/>
                     </a:stretch>
@@ -6204,27 +6408,28 @@
           <w:lang w:val="en-US"/>
         </w:rPr>
       </w:pPr>
-      <w:bookmarkStart w:id="22" w:name="_Toc161863875"/>
+      <w:bookmarkStart w:id="23" w:name="_Toc161868839"/>
       <w:r>
         <w:rPr>
           <w:lang w:val="en-US"/>
         </w:rPr>
         <w:t>SPA Explained</w:t>
       </w:r>
-      <w:bookmarkEnd w:id="22"/>
-    </w:p>
-    <w:p>
-      <w:pPr>
-        <w:rPr>
-          <w:rFonts w:ascii="Times New Roman" w:hAnsi="Times New Roman" w:cs="Times New Roman"/>
-          <w:sz w:val="24"/>
-          <w:szCs w:val="24"/>
-          <w:lang w:val="en-US"/>
-        </w:rPr>
-      </w:pPr>
-      <w:r>
-        <w:rPr>
-          <w:rFonts w:ascii="Times New Roman" w:hAnsi="Times New Roman" w:cs="Times New Roman"/>
+      <w:bookmarkEnd w:id="23"/>
+    </w:p>
+    <w:p>
+      <w:pPr>
+        <w:rPr>
+          <w:rFonts w:ascii="Times New Roman" w:hAnsi="Times New Roman" w:cs="Times New Roman"/>
+          <w:sz w:val="24"/>
+          <w:szCs w:val="24"/>
+          <w:lang w:val="en-US"/>
+        </w:rPr>
+      </w:pPr>
+      <w:r>
+        <w:rPr>
+          <w:rFonts w:ascii="Times New Roman" w:hAnsi="Times New Roman" w:cs="Times New Roman"/>
+          <w:noProof/>
           <w:sz w:val="24"/>
           <w:szCs w:val="24"/>
           <w:lang w:val="en-US"/>
@@ -6245,7 +6450,7 @@
                     <pic:cNvPicPr/>
                   </pic:nvPicPr>
                   <pic:blipFill>
-                    <a:blip r:embed="rId54"/>
+                    <a:blip r:embed="rId55"/>
                     <a:stretch>
                       <a:fillRect/>
                     </a:stretch>
@@ -6278,6 +6483,7 @@
       <w:r>
         <w:rPr>
           <w:rFonts w:ascii="Times New Roman" w:hAnsi="Times New Roman" w:cs="Times New Roman"/>
+          <w:noProof/>
           <w:sz w:val="24"/>
           <w:szCs w:val="24"/>
           <w:lang w:val="en-US"/>
@@ -6298,7 +6504,7 @@
                     <pic:cNvPicPr/>
                   </pic:nvPicPr>
                   <pic:blipFill>
-                    <a:blip r:embed="rId55"/>
+                    <a:blip r:embed="rId56"/>
                     <a:stretch>
                       <a:fillRect/>
                     </a:stretch>
@@ -6331,6 +6537,7 @@
       <w:r>
         <w:rPr>
           <w:rFonts w:ascii="Times New Roman" w:hAnsi="Times New Roman" w:cs="Times New Roman"/>
+          <w:noProof/>
           <w:sz w:val="24"/>
           <w:szCs w:val="24"/>
           <w:lang w:val="en-US"/>
@@ -6352,7 +6559,7 @@
                     <pic:cNvPicPr/>
                   </pic:nvPicPr>
                   <pic:blipFill>
-                    <a:blip r:embed="rId56"/>
+                    <a:blip r:embed="rId57"/>
                     <a:stretch>
                       <a:fillRect/>
                     </a:stretch>
@@ -6385,6 +6592,7 @@
       <w:r>
         <w:rPr>
           <w:rFonts w:ascii="Times New Roman" w:hAnsi="Times New Roman" w:cs="Times New Roman"/>
+          <w:noProof/>
           <w:sz w:val="24"/>
           <w:szCs w:val="24"/>
           <w:lang w:val="en-US"/>
@@ -6405,7 +6613,7 @@
                     <pic:cNvPicPr/>
                   </pic:nvPicPr>
                   <pic:blipFill>
-                    <a:blip r:embed="rId57"/>
+                    <a:blip r:embed="rId58"/>
                     <a:stretch>
                       <a:fillRect/>
                     </a:stretch>
@@ -6438,6 +6646,7 @@
       <w:r>
         <w:rPr>
           <w:rFonts w:ascii="Times New Roman" w:hAnsi="Times New Roman" w:cs="Times New Roman"/>
+          <w:noProof/>
           <w:sz w:val="24"/>
           <w:szCs w:val="24"/>
           <w:lang w:val="en-US"/>
@@ -6458,7 +6667,7 @@
                     <pic:cNvPicPr/>
                   </pic:nvPicPr>
                   <pic:blipFill>
-                    <a:blip r:embed="rId58"/>
+                    <a:blip r:embed="rId59"/>
                     <a:stretch>
                       <a:fillRect/>
                     </a:stretch>
@@ -6504,7 +6713,27 @@
           <w:szCs w:val="24"/>
           <w:lang w:val="en-US"/>
         </w:rPr>
-        <w:t xml:space="preserve">ASP.NET WEB API project was configured in order to enable fetch() and connection with external localhost(from 5057 to 4200). </w:t>
+        <w:t xml:space="preserve">ASP.NET WEB API project was configured in order to enable </w:t>
+      </w:r>
+      <w:proofErr w:type="gramStart"/>
+      <w:r>
+        <w:rPr>
+          <w:rFonts w:ascii="Times New Roman" w:hAnsi="Times New Roman" w:cs="Times New Roman"/>
+          <w:sz w:val="24"/>
+          <w:szCs w:val="24"/>
+          <w:lang w:val="en-US"/>
+        </w:rPr>
+        <w:t>fetch(</w:t>
+      </w:r>
+      <w:proofErr w:type="gramEnd"/>
+      <w:r>
+        <w:rPr>
+          <w:rFonts w:ascii="Times New Roman" w:hAnsi="Times New Roman" w:cs="Times New Roman"/>
+          <w:sz w:val="24"/>
+          <w:szCs w:val="24"/>
+          <w:lang w:val="en-US"/>
+        </w:rPr>
+        <w:t xml:space="preserve">) and connection with external localhost(from 5057 to 4200). </w:t>
       </w:r>
       <w:r>
         <w:rPr>
@@ -6532,7 +6761,27 @@
           <w:szCs w:val="24"/>
           <w:lang w:val="en-US"/>
         </w:rPr>
-        <w:t xml:space="preserve"> of swagger it is seen the </w:t>
+        <w:t xml:space="preserve"> of </w:t>
+      </w:r>
+      <w:proofErr w:type="gramStart"/>
+      <w:r>
+        <w:rPr>
+          <w:rFonts w:ascii="Times New Roman" w:hAnsi="Times New Roman" w:cs="Times New Roman"/>
+          <w:sz w:val="24"/>
+          <w:szCs w:val="24"/>
+          <w:lang w:val="en-US"/>
+        </w:rPr>
+        <w:t>swagger</w:t>
+      </w:r>
+      <w:proofErr w:type="gramEnd"/>
+      <w:r>
+        <w:rPr>
+          <w:rFonts w:ascii="Times New Roman" w:hAnsi="Times New Roman" w:cs="Times New Roman"/>
+          <w:sz w:val="24"/>
+          <w:szCs w:val="24"/>
+          <w:lang w:val="en-US"/>
+        </w:rPr>
+        <w:t xml:space="preserve"> it is seen the </w:t>
       </w:r>
       <w:proofErr w:type="spellStart"/>
       <w:r>
@@ -6594,6 +6843,7 @@
       <w:r>
         <w:rPr>
           <w:rFonts w:ascii="Times New Roman" w:hAnsi="Times New Roman" w:cs="Times New Roman"/>
+          <w:noProof/>
           <w:sz w:val="24"/>
           <w:szCs w:val="24"/>
           <w:lang w:val="en-US"/>
@@ -6614,7 +6864,7 @@
                     <pic:cNvPicPr/>
                   </pic:nvPicPr>
                   <pic:blipFill>
-                    <a:blip r:embed="rId59"/>
+                    <a:blip r:embed="rId60"/>
                     <a:stretch>
                       <a:fillRect/>
                     </a:stretch>
@@ -6647,6 +6897,7 @@
       <w:r>
         <w:rPr>
           <w:rFonts w:ascii="Times New Roman" w:hAnsi="Times New Roman" w:cs="Times New Roman"/>
+          <w:noProof/>
           <w:sz w:val="24"/>
           <w:szCs w:val="24"/>
           <w:lang w:val="en-US"/>
@@ -6667,7 +6918,7 @@
                     <pic:cNvPicPr/>
                   </pic:nvPicPr>
                   <pic:blipFill>
-                    <a:blip r:embed="rId60"/>
+                    <a:blip r:embed="rId61"/>
                     <a:stretch>
                       <a:fillRect/>
                     </a:stretch>
@@ -6722,7 +6973,17 @@
           <w:szCs w:val="24"/>
           <w:lang w:val="en-US"/>
         </w:rPr>
-        <w:t>"module/:</w:t>
+        <w:t>"module</w:t>
+      </w:r>
+      <w:proofErr w:type="gramStart"/>
+      <w:r>
+        <w:rPr>
+          <w:rFonts w:ascii="Times New Roman" w:hAnsi="Times New Roman" w:cs="Times New Roman"/>
+          <w:sz w:val="24"/>
+          <w:szCs w:val="24"/>
+          <w:lang w:val="en-US"/>
+        </w:rPr>
+        <w:t>/:</w:t>
       </w:r>
       <w:proofErr w:type="spellStart"/>
       <w:r>
@@ -6735,6 +6996,7 @@
         <w:t>teacherid</w:t>
       </w:r>
       <w:proofErr w:type="spellEnd"/>
+      <w:proofErr w:type="gramEnd"/>
       <w:r>
         <w:rPr>
           <w:rFonts w:ascii="Times New Roman" w:hAnsi="Times New Roman" w:cs="Times New Roman"/>
@@ -6822,14 +7084,25 @@
         </w:rPr>
         <w:t xml:space="preserve"> do it. When </w:t>
       </w:r>
-      <w:r>
-        <w:rPr>
-          <w:rFonts w:ascii="Times New Roman" w:hAnsi="Times New Roman" w:cs="Times New Roman"/>
-          <w:sz w:val="24"/>
-          <w:szCs w:val="24"/>
-          <w:lang w:val="en-US"/>
-        </w:rPr>
-        <w:t>edit() button is pressed we pass the new data to a parameter and make a .</w:t>
+      <w:proofErr w:type="gramStart"/>
+      <w:r>
+        <w:rPr>
+          <w:rFonts w:ascii="Times New Roman" w:hAnsi="Times New Roman" w:cs="Times New Roman"/>
+          <w:sz w:val="24"/>
+          <w:szCs w:val="24"/>
+          <w:lang w:val="en-US"/>
+        </w:rPr>
+        <w:t>edit(</w:t>
+      </w:r>
+      <w:proofErr w:type="gramEnd"/>
+      <w:r>
+        <w:rPr>
+          <w:rFonts w:ascii="Times New Roman" w:hAnsi="Times New Roman" w:cs="Times New Roman"/>
+          <w:sz w:val="24"/>
+          <w:szCs w:val="24"/>
+          <w:lang w:val="en-US"/>
+        </w:rPr>
+        <w:t>) button is pressed we pass the new data to a parameter and make a .</w:t>
       </w:r>
       <w:proofErr w:type="spellStart"/>
       <w:r>
@@ -6941,7 +7214,7 @@
           <w:lang w:val="en-US"/>
         </w:rPr>
       </w:pPr>
-      <w:bookmarkStart w:id="23" w:name="_Toc161863876"/>
+      <w:bookmarkStart w:id="24" w:name="_Toc161868840"/>
       <w:r>
         <w:rPr>
           <w:lang w:val="en-US"/>
@@ -6956,7 +7229,7 @@
         </w:rPr>
         <w:footnoteReference w:id="2"/>
       </w:r>
-      <w:bookmarkEnd w:id="23"/>
+      <w:bookmarkEnd w:id="24"/>
     </w:p>
     <w:p>
       <w:pPr>
@@ -6996,7 +7269,7 @@
         </w:rPr>
         <w:t xml:space="preserve">, T. (2022). ASP.NET Core MVC 2022 .NET 6 - MVC Explained. 20-video course. www.youtube.com. Available from </w:t>
       </w:r>
-      <w:hyperlink r:id="rId61" w:history="1">
+      <w:hyperlink r:id="rId62" w:history="1">
         <w:r>
           <w:rPr>
             <w:rStyle w:val="a8"/>
@@ -7036,7 +7309,7 @@
         </w:rPr>
         <w:t xml:space="preserve">Smith, T. (2022). ASP.NET Core Web API .NET 6 2022 - 1. Create Project &amp; Quick Tips. www.youtube.com. Available from </w:t>
       </w:r>
-      <w:hyperlink r:id="rId62" w:history="1">
+      <w:hyperlink r:id="rId63" w:history="1">
         <w:r>
           <w:rPr>
             <w:rStyle w:val="a8"/>
@@ -8407,6 +8680,18 @@
       <w:vertAlign w:val="superscript"/>
     </w:rPr>
   </w:style>
+  <w:style w:type="character" w:styleId="ad">
+    <w:name w:val="FollowedHyperlink"/>
+    <w:basedOn w:val="a0"/>
+    <w:uiPriority w:val="99"/>
+    <w:semiHidden/>
+    <w:unhideWhenUsed/>
+    <w:rsid w:val="0015657D"/>
+    <w:rPr>
+      <w:color w:val="954F72" w:themeColor="followedHyperlink"/>
+      <w:u w:val="single"/>
+    </w:rPr>
+  </w:style>
 </w:styles>
 </file>
 

</xml_diff>